<commit_message>
update to lab 0 documentation
</commit_message>
<xml_diff>
--- a/Labs/Lab_0/DemoFilesAndDocumentation/Tutorial/Lab_0.docx
+++ b/Labs/Lab_0/DemoFilesAndDocumentation/Tutorial/Lab_0.docx
@@ -2786,6 +2786,7 @@
         </w:rPr>
         <w:t xml:space="preserve"> using </w:t>
       </w:r>
+      <w:proofErr w:type="spellStart"/>
       <w:r>
         <w:rPr>
           <w:rFonts w:ascii="Cambria" w:hAnsi="Cambria"/>
@@ -2796,7 +2797,14 @@
         <w:rPr>
           <w:rFonts w:ascii="Cambria" w:hAnsi="Cambria"/>
         </w:rPr>
-        <w:t xml:space="preserve">orks </w:t>
+        <w:t>orks</w:t>
+      </w:r>
+      <w:proofErr w:type="spellEnd"/>
+      <w:r>
+        <w:rPr>
+          <w:rFonts w:ascii="Cambria" w:hAnsi="Cambria"/>
+        </w:rPr>
+        <w:t xml:space="preserve"> </w:t>
       </w:r>
       <w:r>
         <w:rPr>
@@ -3214,7 +3222,21 @@
         <w:rPr>
           <w:rFonts w:ascii="Cambria" w:hAnsi="Cambria"/>
         </w:rPr>
-        <w:t>uilding the bitfile and loading it onto the ZED board</w:t>
+        <w:t xml:space="preserve">uilding the </w:t>
+      </w:r>
+      <w:proofErr w:type="spellStart"/>
+      <w:r>
+        <w:rPr>
+          <w:rFonts w:ascii="Cambria" w:hAnsi="Cambria"/>
+        </w:rPr>
+        <w:t>bitfile</w:t>
+      </w:r>
+      <w:proofErr w:type="spellEnd"/>
+      <w:r>
+        <w:rPr>
+          <w:rFonts w:ascii="Cambria" w:hAnsi="Cambria"/>
+        </w:rPr>
+        <w:t xml:space="preserve"> and loading it onto the ZED board</w:t>
       </w:r>
     </w:p>
     <w:p>
@@ -3357,7 +3379,21 @@
         <w:rPr>
           <w:rFonts w:ascii="Cambria" w:hAnsi="Cambria"/>
         </w:rPr>
-        <w:t xml:space="preserve"> in Xilinx EDK and target the bitfile to the ZED board</w:t>
+        <w:t xml:space="preserve"> in Xilinx EDK and target the </w:t>
+      </w:r>
+      <w:proofErr w:type="spellStart"/>
+      <w:r>
+        <w:rPr>
+          <w:rFonts w:ascii="Cambria" w:hAnsi="Cambria"/>
+        </w:rPr>
+        <w:t>bitfile</w:t>
+      </w:r>
+      <w:proofErr w:type="spellEnd"/>
+      <w:r>
+        <w:rPr>
+          <w:rFonts w:ascii="Cambria" w:hAnsi="Cambria"/>
+        </w:rPr>
+        <w:t xml:space="preserve"> to the ZED board</w:t>
       </w:r>
     </w:p>
     <w:p>
@@ -3507,6 +3543,7 @@
         </w:rPr>
         <w:t xml:space="preserve">, reading The </w:t>
       </w:r>
+      <w:proofErr w:type="spellStart"/>
       <w:r>
         <w:rPr>
           <w:rFonts w:ascii="Cambria" w:hAnsi="Cambria"/>
@@ -3514,6 +3551,7 @@
         </w:rPr>
         <w:t>MathWorks</w:t>
       </w:r>
+      <w:proofErr w:type="spellEnd"/>
       <w:r>
         <w:rPr>
           <w:rFonts w:ascii="Cambria" w:hAnsi="Cambria"/>
@@ -3778,7 +3816,21 @@
         <w:rPr>
           <w:rFonts w:ascii="Cambria" w:hAnsi="Cambria"/>
         </w:rPr>
-        <w:t xml:space="preserve"> System Generator MATLAB Configurator.</w:t>
+        <w:t xml:space="preserve"> System Generator MATLAB </w:t>
+      </w:r>
+      <w:proofErr w:type="spellStart"/>
+      <w:r>
+        <w:rPr>
+          <w:rFonts w:ascii="Cambria" w:hAnsi="Cambria"/>
+        </w:rPr>
+        <w:t>Configurator</w:t>
+      </w:r>
+      <w:proofErr w:type="spellEnd"/>
+      <w:r>
+        <w:rPr>
+          <w:rFonts w:ascii="Cambria" w:hAnsi="Cambria"/>
+        </w:rPr>
+        <w:t>.</w:t>
       </w:r>
     </w:p>
     <w:p>
@@ -3924,14 +3976,14 @@
             <v:path o:extrusionok="f" gradientshapeok="t" o:connecttype="rect"/>
             <o:lock v:ext="edit" aspectratio="t"/>
           </v:shapetype>
-          <v:shape id="_x0000_i1058" type="#_x0000_t75" style="width:4in;height:45.75pt" o:ole="">
+          <v:shape id="_x0000_i1025" type="#_x0000_t75" style="width:4in;height:45.75pt" o:ole="" o:bordertopcolor="this" o:borderleftcolor="this" o:borderbottomcolor="this" o:borderrightcolor="this">
             <v:imagedata r:id="rId10" o:title=""/>
             <w10:bordertop type="single" width="8"/>
             <w10:borderleft type="single" width="8"/>
             <w10:borderbottom type="single" width="8"/>
             <w10:borderright type="single" width="8"/>
           </v:shape>
-          <o:OLEObject Type="Embed" ProgID="Word.OpenDocumentText.12" ShapeID="_x0000_i1058" DrawAspect="Content" ObjectID="_1422348127" r:id="rId11"/>
+          <o:OLEObject Type="Embed" ProgID="Word.OpenDocumentText.12" ShapeID="_x0000_i1025" DrawAspect="Content" ObjectID="_1422360403" r:id="rId11"/>
         </w:object>
       </w:r>
     </w:p>
@@ -4027,7 +4079,7 @@
       </w:r>
       <w:r>
         <w:pict>
-          <v:rect id="_x0000_i1025" style="width:468pt;height:1pt" o:hralign="center" o:hrstd="t" o:hrnoshade="t" o:hr="t" fillcolor="black [3213]" stroked="f"/>
+          <v:rect id="_x0000_i1026" style="width:468pt;height:1pt" o:hralign="center" o:hrstd="t" o:hrnoshade="t" o:hr="t" fillcolor="black [3213]" stroked="f"/>
         </w:pict>
       </w:r>
     </w:p>
@@ -4080,16 +4132,30 @@
         <w:rPr>
           <w:rFonts w:ascii="Cambria" w:hAnsi="Cambria" w:cs="Times New Roman"/>
         </w:rPr>
-        <w:t>You can also add these two lines to the startup.m file in your MATLAB folder. This will save you the time of having to type the commands when you start MATLAB. However the commands can take some time to execute and may cause your MATLAB to take slightly longer to load.</w:t>
-      </w:r>
-    </w:p>
-    <w:p>
+        <w:t xml:space="preserve">You can also add these two lines to the </w:t>
+      </w:r>
+      <w:proofErr w:type="spellStart"/>
       <w:r>
         <w:rPr>
           <w:rFonts w:ascii="Cambria" w:hAnsi="Cambria" w:cs="Times New Roman"/>
         </w:rPr>
+        <w:t>startup.m</w:t>
+      </w:r>
+      <w:proofErr w:type="spellEnd"/>
+      <w:r>
+        <w:rPr>
+          <w:rFonts w:ascii="Cambria" w:hAnsi="Cambria" w:cs="Times New Roman"/>
+        </w:rPr>
+        <w:t xml:space="preserve"> file in your MATLAB folder. This will save you the time of having to type the commands when you start MATLAB. However the commands can take some time to execute and may cause your MATLAB to take slightly longer to load.</w:t>
+      </w:r>
+    </w:p>
+    <w:p>
+      <w:r>
+        <w:rPr>
+          <w:rFonts w:ascii="Cambria" w:hAnsi="Cambria" w:cs="Times New Roman"/>
+        </w:rPr>
         <w:pict>
-          <v:rect id="_x0000_i1026" style="width:468pt;height:1pt" o:hralign="center" o:hrstd="t" o:hrnoshade="t" o:hr="t" fillcolor="black [3213]" stroked="f"/>
+          <v:rect id="_x0000_i1027" style="width:468pt;height:1pt" o:hralign="center" o:hrstd="t" o:hrnoshade="t" o:hr="t" fillcolor="black [3213]" stroked="f"/>
         </w:pict>
       </w:r>
     </w:p>
@@ -4183,6 +4249,7 @@
         </w:rPr>
         <w:t xml:space="preserve"> whose output </w:t>
       </w:r>
+      <w:proofErr w:type="spellStart"/>
       <w:r>
         <w:rPr>
           <w:rFonts w:ascii="Courier New" w:hAnsi="Courier New" w:cs="Courier New"/>
@@ -4192,6 +4259,7 @@
         </w:rPr>
         <w:t>leds_out</w:t>
       </w:r>
+      <w:proofErr w:type="spellEnd"/>
       <w:r>
         <w:rPr>
           <w:rFonts w:ascii="Cambria" w:hAnsi="Cambria"/>
@@ -4216,6 +4284,7 @@
         </w:rPr>
         <w:t xml:space="preserve">This function will increment a counter every clock cycle, and at some interval defined by </w:t>
       </w:r>
+      <w:proofErr w:type="spellStart"/>
       <w:r>
         <w:rPr>
           <w:rFonts w:ascii="Courier New" w:hAnsi="Courier New" w:cs="Courier New"/>
@@ -4224,6 +4293,7 @@
         </w:rPr>
         <w:t>cycles_per_count_in</w:t>
       </w:r>
+      <w:proofErr w:type="spellEnd"/>
       <w:r>
         <w:rPr>
           <w:rFonts w:ascii="Cambria" w:hAnsi="Cambria"/>
@@ -4249,14 +4319,14 @@
       </w:pPr>
       <w:r>
         <w:object w:dxaOrig="6305" w:dyaOrig="5211">
-          <v:shape id="_x0000_i1049" type="#_x0000_t75" style="width:315pt;height:302.25pt" o:ole="">
+          <v:shape id="_x0000_i1028" type="#_x0000_t75" style="width:315pt;height:302.25pt" o:ole="" o:bordertopcolor="this" o:borderleftcolor="this" o:borderbottomcolor="this" o:borderrightcolor="this">
             <v:imagedata r:id="rId12" o:title=""/>
             <w10:bordertop type="single" width="8"/>
             <w10:borderleft type="single" width="8"/>
             <w10:borderbottom type="single" width="8"/>
             <w10:borderright type="single" width="8"/>
           </v:shape>
-          <o:OLEObject Type="Embed" ProgID="Word.OpenDocumentText.12" ShapeID="_x0000_i1049" DrawAspect="Content" ObjectID="_1422348128" r:id="rId13"/>
+          <o:OLEObject Type="Embed" ProgID="Word.OpenDocumentText.12" ShapeID="_x0000_i1028" DrawAspect="Content" ObjectID="_1422360404" r:id="rId13"/>
         </w:object>
       </w:r>
     </w:p>
@@ -4353,6 +4423,7 @@
         </w:rPr>
         <w:t xml:space="preserve"> this function as </w:t>
       </w:r>
+      <w:proofErr w:type="spellStart"/>
       <w:r>
         <w:rPr>
           <w:rFonts w:ascii="Courier New" w:hAnsi="Courier New" w:cs="Courier New"/>
@@ -4362,6 +4433,7 @@
         </w:rPr>
         <w:t>blink_leds.m</w:t>
       </w:r>
+      <w:proofErr w:type="spellEnd"/>
       <w:r>
         <w:rPr>
           <w:rFonts w:asciiTheme="majorHAnsi" w:hAnsiTheme="majorHAnsi"/>
@@ -4460,7 +4532,7 @@
       </w:r>
       <w:r>
         <w:pict>
-          <v:rect id="_x0000_i1027" style="width:468pt;height:1pt" o:hralign="center" o:hrstd="t" o:hrnoshade="t" o:hr="t" fillcolor="black [3213]" stroked="f"/>
+          <v:rect id="_x0000_i1029" style="width:468pt;height:1pt" o:hralign="center" o:hrstd="t" o:hrnoshade="t" o:hr="t" fillcolor="black [3213]" stroked="f"/>
         </w:pict>
       </w:r>
     </w:p>
@@ -4506,7 +4578,7 @@
       </w:pPr>
       <w:r>
         <w:pict>
-          <v:rect id="_x0000_i1059" style="width:468pt;height:1pt" o:hralign="center" o:hrstd="t" o:hrnoshade="t" o:hr="t" fillcolor="black [3213]" stroked="f"/>
+          <v:rect id="_x0000_i1030" style="width:468pt;height:1pt" o:hralign="center" o:hrstd="t" o:hrnoshade="t" o:hr="t" fillcolor="black [3213]" stroked="f"/>
         </w:pict>
       </w:r>
     </w:p>
@@ -4636,9 +4708,14 @@
       </w:pPr>
       <w:bookmarkStart w:id="32" w:name="_Toc348606011"/>
       <w:r>
-        <w:t>MATLAB Testbench</w:t>
+        <w:t xml:space="preserve">MATLAB </w:t>
+      </w:r>
+      <w:proofErr w:type="spellStart"/>
+      <w:r>
+        <w:t>Testbench</w:t>
       </w:r>
       <w:bookmarkEnd w:id="32"/>
+      <w:proofErr w:type="spellEnd"/>
     </w:p>
     <w:p>
       <w:pPr>
@@ -4694,6 +4771,7 @@
         </w:rPr>
         <w:t xml:space="preserve"> The test bench used is the MATLAB script, </w:t>
       </w:r>
+      <w:proofErr w:type="spellStart"/>
       <w:r>
         <w:rPr>
           <w:rFonts w:ascii="Courier New" w:hAnsi="Courier New" w:cs="Courier New"/>
@@ -4703,6 +4781,7 @@
         </w:rPr>
         <w:t>blink_leds_tb</w:t>
       </w:r>
+      <w:proofErr w:type="spellEnd"/>
       <w:r>
         <w:rPr>
           <w:rFonts w:asciiTheme="majorHAnsi" w:hAnsiTheme="majorHAnsi"/>
@@ -4732,14 +4811,14 @@
       </w:pPr>
       <w:r>
         <w:object w:dxaOrig="6305" w:dyaOrig="2123">
-          <v:shape id="_x0000_i1028" type="#_x0000_t75" style="width:315pt;height:106.5pt" o:ole="" o:bordertopcolor="this" o:borderleftcolor="this" o:borderbottomcolor="this" o:borderrightcolor="this">
+          <v:shape id="_x0000_i1031" type="#_x0000_t75" style="width:315pt;height:106.5pt" o:ole="" o:bordertopcolor="this" o:borderleftcolor="this" o:borderbottomcolor="this" o:borderrightcolor="this">
             <v:imagedata r:id="rId15" o:title=""/>
             <w10:bordertop type="single" width="8"/>
             <w10:borderleft type="single" width="8"/>
             <w10:borderbottom type="single" width="8"/>
             <w10:borderright type="single" width="8"/>
           </v:shape>
-          <o:OLEObject Type="Embed" ProgID="Word.OpenDocumentText.12" ShapeID="_x0000_i1028" DrawAspect="Content" ObjectID="_1422348129" r:id="rId16"/>
+          <o:OLEObject Type="Embed" ProgID="Word.OpenDocumentText.12" ShapeID="_x0000_i1031" DrawAspect="Content" ObjectID="_1422360405" r:id="rId16"/>
         </w:object>
       </w:r>
     </w:p>
@@ -4849,6 +4928,7 @@
         </w:rPr>
         <w:t xml:space="preserve"> as </w:t>
       </w:r>
+      <w:proofErr w:type="spellStart"/>
       <w:r>
         <w:rPr>
           <w:rFonts w:ascii="Courier New" w:hAnsi="Courier New" w:cs="Courier New"/>
@@ -4867,6 +4947,7 @@
         </w:rPr>
         <w:t>.m</w:t>
       </w:r>
+      <w:proofErr w:type="spellEnd"/>
       <w:r>
         <w:rPr>
           <w:rFonts w:asciiTheme="majorHAnsi" w:hAnsiTheme="majorHAnsi"/>
@@ -4970,7 +5051,21 @@
         <w:rPr>
           <w:rFonts w:ascii="Cambria" w:hAnsi="Cambria"/>
         </w:rPr>
-        <w:t xml:space="preserve">If you have read the MathWorks </w:t>
+        <w:t xml:space="preserve">If you have read the </w:t>
+      </w:r>
+      <w:proofErr w:type="spellStart"/>
+      <w:r>
+        <w:rPr>
+          <w:rFonts w:ascii="Cambria" w:hAnsi="Cambria"/>
+        </w:rPr>
+        <w:t>MathWorks</w:t>
+      </w:r>
+      <w:proofErr w:type="spellEnd"/>
+      <w:r>
+        <w:rPr>
+          <w:rFonts w:ascii="Cambria" w:hAnsi="Cambria"/>
+        </w:rPr>
+        <w:t xml:space="preserve"> </w:t>
       </w:r>
       <w:hyperlink r:id="rId17" w:history="1">
         <w:r>
@@ -5182,7 +5277,21 @@
         <w:rPr>
           <w:rFonts w:ascii="Cambria" w:hAnsi="Cambria"/>
         </w:rPr>
-        <w:t>Create a name for your HDL Coder project. For consistency, we have named the project blink_leds and placed it within the same directory as our MATLAB files</w:t>
+        <w:t xml:space="preserve">Create a name for your HDL Coder project. For consistency, we have named the project </w:t>
+      </w:r>
+      <w:proofErr w:type="spellStart"/>
+      <w:r>
+        <w:rPr>
+          <w:rFonts w:ascii="Cambria" w:hAnsi="Cambria"/>
+        </w:rPr>
+        <w:t>blink_leds</w:t>
+      </w:r>
+      <w:proofErr w:type="spellEnd"/>
+      <w:r>
+        <w:rPr>
+          <w:rFonts w:ascii="Cambria" w:hAnsi="Cambria"/>
+        </w:rPr>
+        <w:t xml:space="preserve"> and placed it within the same directory as our MATLAB files</w:t>
       </w:r>
       <w:r>
         <w:rPr>
@@ -5247,7 +5356,23 @@
           <w:rFonts w:asciiTheme="majorHAnsi" w:hAnsiTheme="majorHAnsi"/>
           <w:b/>
         </w:rPr>
-        <w:t>Add matlab function</w:t>
+        <w:t xml:space="preserve">Add </w:t>
+      </w:r>
+      <w:proofErr w:type="spellStart"/>
+      <w:r>
+        <w:rPr>
+          <w:rFonts w:asciiTheme="majorHAnsi" w:hAnsiTheme="majorHAnsi"/>
+          <w:b/>
+        </w:rPr>
+        <w:t>matlab</w:t>
+      </w:r>
+      <w:proofErr w:type="spellEnd"/>
+      <w:r>
+        <w:rPr>
+          <w:rFonts w:asciiTheme="majorHAnsi" w:hAnsiTheme="majorHAnsi"/>
+          <w:b/>
+        </w:rPr>
+        <w:t xml:space="preserve"> function</w:t>
       </w:r>
       <w:r>
         <w:rPr>
@@ -5255,6 +5380,7 @@
         </w:rPr>
         <w:t xml:space="preserve">, select </w:t>
       </w:r>
+      <w:proofErr w:type="spellStart"/>
       <w:r>
         <w:rPr>
           <w:rFonts w:ascii="Courier New" w:hAnsi="Courier New" w:cs="Courier New"/>
@@ -5264,6 +5390,7 @@
         </w:rPr>
         <w:t>blink_leds.m</w:t>
       </w:r>
+      <w:proofErr w:type="spellEnd"/>
       <w:r>
         <w:rPr>
           <w:rFonts w:asciiTheme="majorHAnsi" w:hAnsiTheme="majorHAnsi"/>
@@ -5333,7 +5460,23 @@
           <w:rFonts w:asciiTheme="majorHAnsi" w:hAnsiTheme="majorHAnsi"/>
           <w:b/>
         </w:rPr>
-        <w:t>Add matlab test bench</w:t>
+        <w:t xml:space="preserve">Add </w:t>
+      </w:r>
+      <w:proofErr w:type="spellStart"/>
+      <w:r>
+        <w:rPr>
+          <w:rFonts w:asciiTheme="majorHAnsi" w:hAnsiTheme="majorHAnsi"/>
+          <w:b/>
+        </w:rPr>
+        <w:t>matlab</w:t>
+      </w:r>
+      <w:proofErr w:type="spellEnd"/>
+      <w:r>
+        <w:rPr>
+          <w:rFonts w:asciiTheme="majorHAnsi" w:hAnsiTheme="majorHAnsi"/>
+          <w:b/>
+        </w:rPr>
+        <w:t xml:space="preserve"> test bench</w:t>
       </w:r>
       <w:r>
         <w:rPr>
@@ -5341,6 +5484,7 @@
         </w:rPr>
         <w:t xml:space="preserve">, select </w:t>
       </w:r>
+      <w:proofErr w:type="spellStart"/>
       <w:r>
         <w:rPr>
           <w:rFonts w:ascii="Courier New" w:hAnsi="Courier New" w:cs="Courier New"/>
@@ -5350,6 +5494,7 @@
         </w:rPr>
         <w:t>blink_leds_tb.m</w:t>
       </w:r>
+      <w:proofErr w:type="spellEnd"/>
       <w:r>
         <w:rPr>
           <w:rFonts w:asciiTheme="majorHAnsi" w:hAnsiTheme="majorHAnsi"/>
@@ -5570,8 +5715,16 @@
         <w:rPr>
           <w:rFonts w:ascii="Cambria" w:hAnsi="Cambria"/>
         </w:rPr>
-        <w:t>Refer to the MathWorks</w:t>
-      </w:r>
+        <w:t xml:space="preserve">Refer to the </w:t>
+      </w:r>
+      <w:proofErr w:type="spellStart"/>
+      <w:r>
+        <w:rPr>
+          <w:rFonts w:ascii="Cambria" w:hAnsi="Cambria"/>
+        </w:rPr>
+        <w:t>MathWorks</w:t>
+      </w:r>
+      <w:proofErr w:type="spellEnd"/>
       <w:r>
         <w:rPr>
           <w:rFonts w:ascii="Cambria" w:hAnsi="Cambria"/>
@@ -5724,8 +5877,17 @@
           <w:rFonts w:ascii="Cambria" w:hAnsi="Cambria"/>
           <w:b/>
         </w:rPr>
-        <w:t xml:space="preserve"> ce</w:t>
-      </w:r>
+        <w:t xml:space="preserve"> </w:t>
+      </w:r>
+      <w:proofErr w:type="spellStart"/>
+      <w:r>
+        <w:rPr>
+          <w:rFonts w:ascii="Cambria" w:hAnsi="Cambria"/>
+          <w:b/>
+        </w:rPr>
+        <w:t>ce</w:t>
+      </w:r>
+      <w:proofErr w:type="spellEnd"/>
     </w:p>
     <w:p>
       <w:pPr>
@@ -5751,13 +5913,22 @@
           <w:rFonts w:ascii="Cambria" w:hAnsi="Cambria"/>
           <w:b/>
         </w:rPr>
-        <w:t>Drive clock enable at</w:t>
-      </w:r>
+        <w:t xml:space="preserve">Drive clock enable </w:t>
+      </w:r>
+      <w:proofErr w:type="spellStart"/>
       <w:r>
         <w:rPr>
           <w:rFonts w:ascii="Cambria" w:hAnsi="Cambria"/>
           <w:b/>
         </w:rPr>
+        <w:t>at</w:t>
+      </w:r>
+      <w:proofErr w:type="spellEnd"/>
+      <w:r>
+        <w:rPr>
+          <w:rFonts w:ascii="Cambria" w:hAnsi="Cambria"/>
+          <w:b/>
+        </w:rPr>
         <w:t xml:space="preserve"> </w:t>
       </w:r>
       <w:r>
@@ -5794,10 +5965,10 @@
           <w:rFonts w:ascii="Cambria" w:hAnsi="Cambria"/>
         </w:rPr>
         <w:object w:dxaOrig="6914" w:dyaOrig="5594">
-          <v:shape id="_x0000_i1052" type="#_x0000_t75" style="width:333.75pt;height:270pt" o:ole="">
+          <v:shape id="_x0000_i1032" type="#_x0000_t75" style="width:333.75pt;height:270pt" o:ole="">
             <v:imagedata r:id="rId21" o:title=""/>
           </v:shape>
-          <o:OLEObject Type="Embed" ProgID="PBrush" ShapeID="_x0000_i1052" DrawAspect="Content" ObjectID="_1422348130" r:id="rId22"/>
+          <o:OLEObject Type="Embed" ProgID="PBrush" ShapeID="_x0000_i1032" DrawAspect="Content" ObjectID="_1422360406" r:id="rId22"/>
         </w:object>
       </w:r>
     </w:p>
@@ -5899,10 +6070,10 @@
       </w:pPr>
       <w:r>
         <w:object w:dxaOrig="9286" w:dyaOrig="3795">
-          <v:shape id="_x0000_i1053" type="#_x0000_t75" style="width:464.25pt;height:189.75pt" o:ole="">
+          <v:shape id="_x0000_i1033" type="#_x0000_t75" style="width:464.25pt;height:189.75pt" o:ole="">
             <v:imagedata r:id="rId23" o:title=""/>
           </v:shape>
-          <o:OLEObject Type="Embed" ProgID="PBrush" ShapeID="_x0000_i1053" DrawAspect="Content" ObjectID="_1422348131" r:id="rId24"/>
+          <o:OLEObject Type="Embed" ProgID="PBrush" ShapeID="_x0000_i1033" DrawAspect="Content" ObjectID="_1422360407" r:id="rId24"/>
         </w:object>
       </w:r>
     </w:p>
@@ -6009,7 +6180,21 @@
         <w:rPr>
           <w:rFonts w:ascii="Cambria" w:hAnsi="Cambria"/>
         </w:rPr>
-        <w:t xml:space="preserve">This step is designed to automate the size of variables in your HDL code. For more information on this process refer to the MathWorks </w:t>
+        <w:t xml:space="preserve">This step is designed to automate the size of variables in your HDL code. For more information on this process refer to the </w:t>
+      </w:r>
+      <w:proofErr w:type="spellStart"/>
+      <w:r>
+        <w:rPr>
+          <w:rFonts w:ascii="Cambria" w:hAnsi="Cambria"/>
+        </w:rPr>
+        <w:t>MathWorks</w:t>
+      </w:r>
+      <w:proofErr w:type="spellEnd"/>
+      <w:r>
+        <w:rPr>
+          <w:rFonts w:ascii="Cambria" w:hAnsi="Cambria"/>
+        </w:rPr>
+        <w:t xml:space="preserve"> </w:t>
       </w:r>
       <w:hyperlink r:id="rId25" w:history="1">
         <w:r>
@@ -6070,10 +6255,10 @@
       </w:pPr>
       <w:r>
         <w:object w:dxaOrig="8475" w:dyaOrig="3435">
-          <v:shape id="_x0000_i1054" type="#_x0000_t75" style="width:423.75pt;height:171.75pt" o:ole="">
+          <v:shape id="_x0000_i1034" type="#_x0000_t75" style="width:423.75pt;height:171.75pt" o:ole="">
             <v:imagedata r:id="rId26" o:title=""/>
           </v:shape>
-          <o:OLEObject Type="Embed" ProgID="PBrush" ShapeID="_x0000_i1054" DrawAspect="Content" ObjectID="_1422348132" r:id="rId27"/>
+          <o:OLEObject Type="Embed" ProgID="PBrush" ShapeID="_x0000_i1034" DrawAspect="Content" ObjectID="_1422360408" r:id="rId27"/>
         </w:object>
       </w:r>
     </w:p>
@@ -6097,7 +6282,15 @@
         </w:r>
       </w:fldSimple>
       <w:r>
-        <w:t>: Variable types for blink_leds MATLAB function</w:t>
+        <w:t xml:space="preserve">: Variable types for </w:t>
+      </w:r>
+      <w:proofErr w:type="spellStart"/>
+      <w:r>
+        <w:t>blink_leds</w:t>
+      </w:r>
+      <w:proofErr w:type="spellEnd"/>
+      <w:r>
+        <w:t xml:space="preserve"> MATLAB function</w:t>
       </w:r>
     </w:p>
     <w:p>
@@ -6256,7 +6449,15 @@
         </w:r>
       </w:fldSimple>
       <w:r>
-        <w:t>: Simulink model for blink_leds MATLAB function</w:t>
+        <w:t xml:space="preserve">: Simulink model for </w:t>
+      </w:r>
+      <w:proofErr w:type="spellStart"/>
+      <w:r>
+        <w:t>blink_leds</w:t>
+      </w:r>
+      <w:proofErr w:type="spellEnd"/>
+      <w:r>
+        <w:t xml:space="preserve"> MATLAB function</w:t>
       </w:r>
     </w:p>
     <w:p>
@@ -6317,14 +6518,14 @@
           <w:rFonts w:ascii="Cambria" w:hAnsi="Cambria"/>
         </w:rPr>
         <w:object w:dxaOrig="7099" w:dyaOrig="1303">
-          <v:shape id="_x0000_i1029" type="#_x0000_t75" style="width:340.5pt;height:62.25pt" o:ole="" o:bordertopcolor="this" o:borderleftcolor="this" o:borderbottomcolor="this" o:borderrightcolor="this">
+          <v:shape id="_x0000_i1035" type="#_x0000_t75" style="width:340.5pt;height:62.25pt" o:ole="" o:bordertopcolor="this" o:borderleftcolor="this" o:borderbottomcolor="this" o:borderrightcolor="this">
             <v:imagedata r:id="rId29" o:title=""/>
             <w10:bordertop type="single" width="8"/>
             <w10:borderleft type="single" width="8"/>
             <w10:borderbottom type="single" width="8"/>
             <w10:borderright type="single" width="8"/>
           </v:shape>
-          <o:OLEObject Type="Embed" ProgID="Word.OpenDocumentText.12" ShapeID="_x0000_i1029" DrawAspect="Content" ObjectID="_1422348133" r:id="rId30"/>
+          <o:OLEObject Type="Embed" ProgID="Word.OpenDocumentText.12" ShapeID="_x0000_i1035" DrawAspect="Content" ObjectID="_1422360409" r:id="rId30"/>
         </w:object>
       </w:r>
     </w:p>
@@ -6427,6 +6628,7 @@
         </w:rPr>
         <w:t xml:space="preserve"> set to </w:t>
       </w:r>
+      <w:proofErr w:type="spellStart"/>
       <w:r>
         <w:rPr>
           <w:rFonts w:ascii="Cambria" w:hAnsi="Cambria"/>
@@ -6434,6 +6636,7 @@
         </w:rPr>
         <w:t>ce</w:t>
       </w:r>
+      <w:proofErr w:type="spellEnd"/>
     </w:p>
     <w:bookmarkStart w:id="56" w:name="_MON_1415609578"/>
     <w:bookmarkEnd w:id="56"/>
@@ -6446,14 +6649,14 @@
       </w:pPr>
       <w:r>
         <w:object w:dxaOrig="7099" w:dyaOrig="1042">
-          <v:shape id="_x0000_i1030" type="#_x0000_t75" style="width:342pt;height:49.5pt" o:ole="" o:bordertopcolor="this" o:borderleftcolor="this" o:borderbottomcolor="this" o:borderrightcolor="this">
+          <v:shape id="_x0000_i1036" type="#_x0000_t75" style="width:342pt;height:49.5pt" o:ole="" o:bordertopcolor="this" o:borderleftcolor="this" o:borderbottomcolor="this" o:borderrightcolor="this">
             <v:imagedata r:id="rId31" o:title=""/>
             <w10:bordertop type="single" width="8"/>
             <w10:borderleft type="single" width="8"/>
             <w10:borderbottom type="single" width="8"/>
             <w10:borderright type="single" width="8"/>
           </v:shape>
-          <o:OLEObject Type="Embed" ProgID="Word.OpenDocumentText.12" ShapeID="_x0000_i1030" DrawAspect="Content" ObjectID="_1422348134" r:id="rId32"/>
+          <o:OLEObject Type="Embed" ProgID="Word.OpenDocumentText.12" ShapeID="_x0000_i1036" DrawAspect="Content" ObjectID="_1422360410" r:id="rId32"/>
         </w:object>
       </w:r>
     </w:p>
@@ -6587,14 +6790,14 @@
           <w:rFonts w:ascii="Cambria" w:hAnsi="Cambria"/>
         </w:rPr>
         <w:object w:dxaOrig="7099" w:dyaOrig="582">
-          <v:shape id="_x0000_i1031" type="#_x0000_t75" style="width:354.75pt;height:29.25pt" o:ole="" o:bordertopcolor="this" o:borderleftcolor="this" o:borderbottomcolor="this" o:borderrightcolor="this">
+          <v:shape id="_x0000_i1037" type="#_x0000_t75" style="width:354.75pt;height:29.25pt" o:ole="" o:bordertopcolor="this" o:borderleftcolor="this" o:borderbottomcolor="this" o:borderrightcolor="this">
             <v:imagedata r:id="rId33" o:title=""/>
             <w10:bordertop type="single" width="8"/>
             <w10:borderleft type="single" width="8"/>
             <w10:borderbottom type="single" width="8"/>
             <w10:borderright type="single" width="8"/>
           </v:shape>
-          <o:OLEObject Type="Embed" ProgID="Word.OpenDocumentText.12" ShapeID="_x0000_i1031" DrawAspect="Content" ObjectID="_1422348135" r:id="rId34"/>
+          <o:OLEObject Type="Embed" ProgID="Word.OpenDocumentText.12" ShapeID="_x0000_i1037" DrawAspect="Content" ObjectID="_1422360411" r:id="rId34"/>
         </w:object>
       </w:r>
     </w:p>
@@ -6666,14 +6869,14 @@
       </w:pPr>
       <w:r>
         <w:object w:dxaOrig="7099" w:dyaOrig="261">
-          <v:shape id="_x0000_i1032" type="#_x0000_t75" style="width:354.75pt;height:12.75pt" o:ole="" o:bordertopcolor="this" o:borderleftcolor="this" o:borderbottomcolor="this" o:borderrightcolor="this">
+          <v:shape id="_x0000_i1038" type="#_x0000_t75" style="width:354.75pt;height:12.75pt" o:ole="" o:bordertopcolor="this" o:borderleftcolor="this" o:borderbottomcolor="this" o:borderrightcolor="this">
             <v:imagedata r:id="rId35" o:title=""/>
             <w10:bordertop type="single" width="8"/>
             <w10:borderleft type="single" width="8"/>
             <w10:borderbottom type="single" width="8"/>
             <w10:borderright type="single" width="8"/>
           </v:shape>
-          <o:OLEObject Type="Embed" ProgID="Word.OpenDocumentText.12" ShapeID="_x0000_i1032" DrawAspect="Content" ObjectID="_1422348136" r:id="rId36"/>
+          <o:OLEObject Type="Embed" ProgID="Word.OpenDocumentText.12" ShapeID="_x0000_i1038" DrawAspect="Content" ObjectID="_1422360412" r:id="rId36"/>
         </w:object>
       </w:r>
     </w:p>
@@ -7349,6 +7552,7 @@
         </w:rPr>
         <w:t xml:space="preserve">, create a new folder named </w:t>
       </w:r>
+      <w:proofErr w:type="spellStart"/>
       <w:r>
         <w:rPr>
           <w:rFonts w:ascii="Cambria" w:hAnsi="Cambria"/>
@@ -7356,6 +7560,7 @@
         </w:rPr>
         <w:t>SysGen</w:t>
       </w:r>
+      <w:proofErr w:type="spellEnd"/>
       <w:r>
         <w:rPr>
           <w:rFonts w:ascii="Cambria" w:hAnsi="Cambria"/>
@@ -7422,7 +7627,21 @@
         <w:rPr>
           <w:rFonts w:ascii="Cambria" w:hAnsi="Cambria"/>
         </w:rPr>
-        <w:t xml:space="preserve"> SysGen folder.</w:t>
+        <w:t xml:space="preserve"> </w:t>
+      </w:r>
+      <w:proofErr w:type="spellStart"/>
+      <w:r>
+        <w:rPr>
+          <w:rFonts w:ascii="Cambria" w:hAnsi="Cambria"/>
+        </w:rPr>
+        <w:t>SysGen</w:t>
+      </w:r>
+      <w:proofErr w:type="spellEnd"/>
+      <w:r>
+        <w:rPr>
+          <w:rFonts w:ascii="Cambria" w:hAnsi="Cambria"/>
+        </w:rPr>
+        <w:t xml:space="preserve"> folder.</w:t>
       </w:r>
       <w:r>
         <w:rPr>
@@ -7430,6 +7649,7 @@
         </w:rPr>
         <w:t xml:space="preserve"> Name it something descriptive like </w:t>
       </w:r>
+      <w:proofErr w:type="spellStart"/>
       <w:r>
         <w:rPr>
           <w:rFonts w:ascii="Cambria" w:hAnsi="Cambria"/>
@@ -7437,6 +7657,7 @@
         </w:rPr>
         <w:t>blink_leds</w:t>
       </w:r>
+      <w:proofErr w:type="spellEnd"/>
       <w:r>
         <w:rPr>
           <w:rFonts w:ascii="Cambria" w:hAnsi="Cambria"/>
@@ -7479,7 +7700,77 @@
         <w:rPr>
           <w:rFonts w:ascii="Cambria" w:hAnsi="Cambria"/>
         </w:rPr>
-        <w:t>Copy the blink_leds_FixPt_xsgbbxcfg.m file from within the \codegen\blink_leds\hdlsrc directory into the SysGen folder</w:t>
+        <w:t xml:space="preserve">Copy the </w:t>
+      </w:r>
+      <w:proofErr w:type="spellStart"/>
+      <w:r>
+        <w:rPr>
+          <w:rFonts w:ascii="Cambria" w:hAnsi="Cambria"/>
+        </w:rPr>
+        <w:t>blink_leds_FixPt_xsgbbxcfg.m</w:t>
+      </w:r>
+      <w:proofErr w:type="spellEnd"/>
+      <w:r>
+        <w:rPr>
+          <w:rFonts w:ascii="Cambria" w:hAnsi="Cambria"/>
+        </w:rPr>
+        <w:t xml:space="preserve"> file from within the \</w:t>
+      </w:r>
+      <w:proofErr w:type="spellStart"/>
+      <w:r>
+        <w:rPr>
+          <w:rFonts w:ascii="Cambria" w:hAnsi="Cambria"/>
+        </w:rPr>
+        <w:t>codegen</w:t>
+      </w:r>
+      <w:proofErr w:type="spellEnd"/>
+      <w:r>
+        <w:rPr>
+          <w:rFonts w:ascii="Cambria" w:hAnsi="Cambria"/>
+        </w:rPr>
+        <w:t>\</w:t>
+      </w:r>
+      <w:proofErr w:type="spellStart"/>
+      <w:r>
+        <w:rPr>
+          <w:rFonts w:ascii="Cambria" w:hAnsi="Cambria"/>
+        </w:rPr>
+        <w:t>blink_leds</w:t>
+      </w:r>
+      <w:proofErr w:type="spellEnd"/>
+      <w:r>
+        <w:rPr>
+          <w:rFonts w:ascii="Cambria" w:hAnsi="Cambria"/>
+        </w:rPr>
+        <w:t>\</w:t>
+      </w:r>
+      <w:proofErr w:type="spellStart"/>
+      <w:r>
+        <w:rPr>
+          <w:rFonts w:ascii="Cambria" w:hAnsi="Cambria"/>
+        </w:rPr>
+        <w:t>hdlsrc</w:t>
+      </w:r>
+      <w:proofErr w:type="spellEnd"/>
+      <w:r>
+        <w:rPr>
+          <w:rFonts w:ascii="Cambria" w:hAnsi="Cambria"/>
+        </w:rPr>
+        <w:t xml:space="preserve"> directory into the </w:t>
+      </w:r>
+      <w:proofErr w:type="spellStart"/>
+      <w:r>
+        <w:rPr>
+          <w:rFonts w:ascii="Cambria" w:hAnsi="Cambria"/>
+        </w:rPr>
+        <w:t>SysGen</w:t>
+      </w:r>
+      <w:proofErr w:type="spellEnd"/>
+      <w:r>
+        <w:rPr>
+          <w:rFonts w:ascii="Cambria" w:hAnsi="Cambria"/>
+        </w:rPr>
+        <w:t xml:space="preserve"> folder</w:t>
       </w:r>
       <w:r>
         <w:rPr>
@@ -7506,11 +7797,19 @@
         </w:rPr>
         <w:t xml:space="preserve">Open the </w:t>
       </w:r>
-      <w:r>
-        <w:rPr>
-          <w:rFonts w:ascii="Cambria" w:hAnsi="Cambria"/>
-        </w:rPr>
-        <w:t xml:space="preserve">cfg </w:t>
+      <w:proofErr w:type="spellStart"/>
+      <w:r>
+        <w:rPr>
+          <w:rFonts w:ascii="Cambria" w:hAnsi="Cambria"/>
+        </w:rPr>
+        <w:t>cfg</w:t>
+      </w:r>
+      <w:proofErr w:type="spellEnd"/>
+      <w:r>
+        <w:rPr>
+          <w:rFonts w:ascii="Cambria" w:hAnsi="Cambria"/>
+        </w:rPr>
+        <w:t xml:space="preserve"> </w:t>
       </w:r>
       <w:r>
         <w:rPr>
@@ -7536,14 +7835,14 @@
       </w:pPr>
       <w:r>
         <w:object w:dxaOrig="5761" w:dyaOrig="261">
-          <v:shape id="_x0000_i1033" type="#_x0000_t75" style="width:4in;height:12.75pt" o:ole="" o:bordertopcolor="this" o:borderleftcolor="this" o:borderbottomcolor="this" o:borderrightcolor="this">
+          <v:shape id="_x0000_i1039" type="#_x0000_t75" style="width:4in;height:12.75pt" o:ole="" o:bordertopcolor="this" o:borderleftcolor="this" o:borderbottomcolor="this" o:borderrightcolor="this">
             <v:imagedata r:id="rId37" o:title=""/>
             <w10:bordertop type="single" width="8"/>
             <w10:borderleft type="single" width="8"/>
             <w10:borderbottom type="single" width="8"/>
             <w10:borderright type="single" width="8"/>
           </v:shape>
-          <o:OLEObject Type="Embed" ProgID="Word.OpenDocumentText.12" ShapeID="_x0000_i1033" DrawAspect="Content" ObjectID="_1422348137" r:id="rId38"/>
+          <o:OLEObject Type="Embed" ProgID="Word.OpenDocumentText.12" ShapeID="_x0000_i1039" DrawAspect="Content" ObjectID="_1422360413" r:id="rId38"/>
         </w:object>
       </w:r>
     </w:p>
@@ -7599,6 +7898,7 @@
         </w:rPr>
         <w:t xml:space="preserve">Create a folder named </w:t>
       </w:r>
+      <w:proofErr w:type="spellStart"/>
       <w:r>
         <w:rPr>
           <w:rFonts w:ascii="Cambria" w:hAnsi="Cambria"/>
@@ -7606,11 +7906,26 @@
         </w:rPr>
         <w:t>hdl</w:t>
       </w:r>
-      <w:r>
-        <w:rPr>
-          <w:rFonts w:ascii="Cambria" w:hAnsi="Cambria"/>
-        </w:rPr>
-        <w:t xml:space="preserve"> within the SysGen folder.</w:t>
+      <w:proofErr w:type="spellEnd"/>
+      <w:r>
+        <w:rPr>
+          <w:rFonts w:ascii="Cambria" w:hAnsi="Cambria"/>
+        </w:rPr>
+        <w:t xml:space="preserve"> within the </w:t>
+      </w:r>
+      <w:proofErr w:type="spellStart"/>
+      <w:r>
+        <w:rPr>
+          <w:rFonts w:ascii="Cambria" w:hAnsi="Cambria"/>
+        </w:rPr>
+        <w:t>SysGen</w:t>
+      </w:r>
+      <w:proofErr w:type="spellEnd"/>
+      <w:r>
+        <w:rPr>
+          <w:rFonts w:ascii="Cambria" w:hAnsi="Cambria"/>
+        </w:rPr>
+        <w:t xml:space="preserve"> folder.</w:t>
       </w:r>
     </w:p>
     <w:p>
@@ -7629,12 +7944,54 @@
         <w:rPr>
           <w:rFonts w:ascii="Cambria" w:hAnsi="Cambria" w:cstheme="minorHAnsi"/>
         </w:rPr>
-        <w:t xml:space="preserve">From \codegen\blink_leds\hdlsrc, move the blink_leds_FixPt.vhd file to </w:t>
-      </w:r>
+        <w:t>From \</w:t>
+      </w:r>
+      <w:proofErr w:type="spellStart"/>
       <w:r>
         <w:rPr>
           <w:rFonts w:ascii="Cambria" w:hAnsi="Cambria" w:cstheme="minorHAnsi"/>
         </w:rPr>
+        <w:t>codegen</w:t>
+      </w:r>
+      <w:proofErr w:type="spellEnd"/>
+      <w:r>
+        <w:rPr>
+          <w:rFonts w:ascii="Cambria" w:hAnsi="Cambria" w:cstheme="minorHAnsi"/>
+        </w:rPr>
+        <w:t>\</w:t>
+      </w:r>
+      <w:proofErr w:type="spellStart"/>
+      <w:r>
+        <w:rPr>
+          <w:rFonts w:ascii="Cambria" w:hAnsi="Cambria" w:cstheme="minorHAnsi"/>
+        </w:rPr>
+        <w:t>blink_leds</w:t>
+      </w:r>
+      <w:proofErr w:type="spellEnd"/>
+      <w:r>
+        <w:rPr>
+          <w:rFonts w:ascii="Cambria" w:hAnsi="Cambria" w:cstheme="minorHAnsi"/>
+        </w:rPr>
+        <w:t>\</w:t>
+      </w:r>
+      <w:proofErr w:type="spellStart"/>
+      <w:r>
+        <w:rPr>
+          <w:rFonts w:ascii="Cambria" w:hAnsi="Cambria" w:cstheme="minorHAnsi"/>
+        </w:rPr>
+        <w:t>hdlsrc</w:t>
+      </w:r>
+      <w:proofErr w:type="spellEnd"/>
+      <w:r>
+        <w:rPr>
+          <w:rFonts w:ascii="Cambria" w:hAnsi="Cambria" w:cstheme="minorHAnsi"/>
+        </w:rPr>
+        <w:t xml:space="preserve">, move the blink_leds_FixPt.vhd file to </w:t>
+      </w:r>
+      <w:r>
+        <w:rPr>
+          <w:rFonts w:ascii="Cambria" w:hAnsi="Cambria" w:cstheme="minorHAnsi"/>
+        </w:rPr>
         <w:t xml:space="preserve">the </w:t>
       </w:r>
       <w:r>
@@ -7643,23 +8000,33 @@
         </w:rPr>
         <w:t>\</w:t>
       </w:r>
+      <w:proofErr w:type="spellStart"/>
       <w:r>
         <w:rPr>
           <w:rFonts w:ascii="Cambria" w:hAnsi="Cambria" w:cstheme="minorHAnsi"/>
         </w:rPr>
         <w:t>SysGen</w:t>
       </w:r>
+      <w:proofErr w:type="spellEnd"/>
       <w:r>
         <w:rPr>
           <w:rFonts w:ascii="Cambria" w:hAnsi="Cambria" w:cstheme="minorHAnsi"/>
         </w:rPr>
         <w:t>\</w:t>
       </w:r>
+      <w:proofErr w:type="spellStart"/>
       <w:r>
         <w:rPr>
           <w:rFonts w:ascii="Cambria" w:hAnsi="Cambria" w:cstheme="minorHAnsi"/>
         </w:rPr>
-        <w:t>hdl directory.</w:t>
+        <w:t>hdl</w:t>
+      </w:r>
+      <w:proofErr w:type="spellEnd"/>
+      <w:r>
+        <w:rPr>
+          <w:rFonts w:ascii="Cambria" w:hAnsi="Cambria" w:cstheme="minorHAnsi"/>
+        </w:rPr>
+        <w:t xml:space="preserve"> directory.</w:t>
       </w:r>
     </w:p>
     <w:p>
@@ -7704,7 +8071,21 @@
         <w:rPr>
           <w:rFonts w:ascii="Cambria" w:hAnsi="Cambria" w:cs="Times New Roman"/>
         </w:rPr>
-        <w:t>dd blocksets from the Xilinx library to create a model similar to the one in</w:t>
+        <w:t xml:space="preserve">dd </w:t>
+      </w:r>
+      <w:proofErr w:type="spellStart"/>
+      <w:r>
+        <w:rPr>
+          <w:rFonts w:ascii="Cambria" w:hAnsi="Cambria" w:cs="Times New Roman"/>
+        </w:rPr>
+        <w:t>blocksets</w:t>
+      </w:r>
+      <w:proofErr w:type="spellEnd"/>
+      <w:r>
+        <w:rPr>
+          <w:rFonts w:ascii="Cambria" w:hAnsi="Cambria" w:cs="Times New Roman"/>
+        </w:rPr>
+        <w:t xml:space="preserve"> from the Xilinx library to create a model similar to the one in</w:t>
       </w:r>
       <w:r>
         <w:rPr>
@@ -7793,7 +8174,21 @@
         <w:rPr>
           <w:rFonts w:ascii="Cambria" w:hAnsi="Cambria"/>
         </w:rPr>
-        <w:t xml:space="preserve">Inside the Xilinx Blockset on the left hand menu pane, double </w:t>
+        <w:t xml:space="preserve">Inside the Xilinx </w:t>
+      </w:r>
+      <w:proofErr w:type="spellStart"/>
+      <w:r>
+        <w:rPr>
+          <w:rFonts w:ascii="Cambria" w:hAnsi="Cambria"/>
+        </w:rPr>
+        <w:t>Blockset</w:t>
+      </w:r>
+      <w:proofErr w:type="spellEnd"/>
+      <w:r>
+        <w:rPr>
+          <w:rFonts w:ascii="Cambria" w:hAnsi="Cambria"/>
+        </w:rPr>
+        <w:t xml:space="preserve"> on the left hand menu pane, double </w:t>
       </w:r>
       <w:r>
         <w:rPr>
@@ -7839,10 +8234,10 @@
       </w:pPr>
       <w:r>
         <w:object w:dxaOrig="5729" w:dyaOrig="4831">
-          <v:shape id="_x0000_i1050" type="#_x0000_t75" style="width:286.5pt;height:241.5pt" o:ole="">
+          <v:shape id="_x0000_i1040" type="#_x0000_t75" style="width:286.5pt;height:241.5pt" o:ole="">
             <v:imagedata r:id="rId39" o:title=""/>
           </v:shape>
-          <o:OLEObject Type="Embed" ProgID="PBrush" ShapeID="_x0000_i1050" DrawAspect="Content" ObjectID="_1422348138" r:id="rId40"/>
+          <o:OLEObject Type="Embed" ProgID="PBrush" ShapeID="_x0000_i1040" DrawAspect="Content" ObjectID="_1422360414" r:id="rId40"/>
         </w:object>
       </w:r>
     </w:p>
@@ -7864,12 +8259,14 @@
       <w:r>
         <w:t xml:space="preserve">Simulink model for </w:t>
       </w:r>
+      <w:proofErr w:type="spellStart"/>
       <w:r>
         <w:t>blink_leds</w:t>
       </w:r>
       <w:r>
         <w:t>.m</w:t>
       </w:r>
+      <w:proofErr w:type="spellEnd"/>
     </w:p>
     <w:p/>
     <w:p>
@@ -7938,14 +8335,14 @@
       </w:pPr>
       <w:r>
         <w:object w:dxaOrig="4711" w:dyaOrig="5309">
-          <v:shape id="_x0000_i1051" type="#_x0000_t75" style="width:235.5pt;height:265.5pt" o:ole="" o:bordertopcolor="this" o:borderleftcolor="this" o:borderbottomcolor="this" o:borderrightcolor="this">
+          <v:shape id="_x0000_i1041" type="#_x0000_t75" style="width:235.5pt;height:265.5pt" o:ole="" o:bordertopcolor="this" o:borderleftcolor="this" o:borderbottomcolor="this" o:borderrightcolor="this">
             <v:imagedata r:id="rId41" o:title=""/>
             <w10:bordertop type="single" width="4"/>
             <w10:borderleft type="single" width="4"/>
             <w10:borderbottom type="single" width="4"/>
             <w10:borderright type="single" width="4"/>
           </v:shape>
-          <o:OLEObject Type="Embed" ProgID="PBrush" ShapeID="_x0000_i1051" DrawAspect="Content" ObjectID="_1422348139" r:id="rId42"/>
+          <o:OLEObject Type="Embed" ProgID="PBrush" ShapeID="_x0000_i1041" DrawAspect="Content" ObjectID="_1422360415" r:id="rId42"/>
         </w:object>
       </w:r>
     </w:p>
@@ -8035,10 +8432,10 @@
       </w:pPr>
       <w:r>
         <w:object w:dxaOrig="4949" w:dyaOrig="5309">
-          <v:shape id="_x0000_i1055" type="#_x0000_t75" style="width:247.5pt;height:265.5pt" o:ole="">
+          <v:shape id="_x0000_i1042" type="#_x0000_t75" style="width:247.5pt;height:265.5pt" o:ole="">
             <v:imagedata r:id="rId43" o:title=""/>
           </v:shape>
-          <o:OLEObject Type="Embed" ProgID="PBrush" ShapeID="_x0000_i1055" DrawAspect="Content" ObjectID="_1422348140" r:id="rId44"/>
+          <o:OLEObject Type="Embed" ProgID="PBrush" ShapeID="_x0000_i1042" DrawAspect="Content" ObjectID="_1422360416" r:id="rId44"/>
         </w:object>
       </w:r>
     </w:p>
@@ -8116,6 +8513,7 @@
         </w:rPr>
         <w:t xml:space="preserve">to </w:t>
       </w:r>
+      <w:proofErr w:type="spellStart"/>
       <w:r>
         <w:rPr>
           <w:rFonts w:asciiTheme="majorHAnsi" w:hAnsiTheme="majorHAnsi"/>
@@ -8123,6 +8521,7 @@
         </w:rPr>
         <w:t>cycles_per_count</w:t>
       </w:r>
+      <w:proofErr w:type="spellEnd"/>
       <w:r>
         <w:rPr>
           <w:rFonts w:asciiTheme="majorHAnsi" w:hAnsiTheme="majorHAnsi"/>
@@ -8175,10 +8574,10 @@
       </w:pPr>
       <w:r>
         <w:object w:dxaOrig="4861" w:dyaOrig="5266">
-          <v:shape id="_x0000_i1056" type="#_x0000_t75" style="width:243pt;height:263.25pt" o:ole="">
+          <v:shape id="_x0000_i1043" type="#_x0000_t75" style="width:243pt;height:263.25pt" o:ole="">
             <v:imagedata r:id="rId45" o:title=""/>
           </v:shape>
-          <o:OLEObject Type="Embed" ProgID="PBrush" ShapeID="_x0000_i1056" DrawAspect="Content" ObjectID="_1422348141" r:id="rId46"/>
+          <o:OLEObject Type="Embed" ProgID="PBrush" ShapeID="_x0000_i1043" DrawAspect="Content" ObjectID="_1422360417" r:id="rId46"/>
         </w:object>
       </w:r>
     </w:p>
@@ -8198,9 +8597,11 @@
       <w:r>
         <w:t xml:space="preserve">Settings for </w:t>
       </w:r>
+      <w:proofErr w:type="spellStart"/>
       <w:r>
         <w:t>cycles_per_count_in</w:t>
       </w:r>
+      <w:proofErr w:type="spellEnd"/>
       <w:r>
         <w:t xml:space="preserve"> input constant</w:t>
       </w:r>
@@ -8249,6 +8650,7 @@
         </w:rPr>
         <w:t xml:space="preserve">block to the output </w:t>
       </w:r>
+      <w:proofErr w:type="spellStart"/>
       <w:r>
         <w:rPr>
           <w:rFonts w:ascii="Cambria" w:hAnsi="Cambria"/>
@@ -8256,6 +8658,7 @@
         </w:rPr>
         <w:t>leds_out</w:t>
       </w:r>
+      <w:proofErr w:type="spellEnd"/>
       <w:r>
         <w:rPr>
           <w:rFonts w:ascii="Cambria" w:hAnsi="Cambria"/>
@@ -8275,6 +8678,7 @@
         </w:rPr>
         <w:t xml:space="preserve">label on the bottom of the block to rename it. Rename the block to </w:t>
       </w:r>
+      <w:proofErr w:type="spellStart"/>
       <w:r>
         <w:rPr>
           <w:rFonts w:ascii="Cambria" w:hAnsi="Cambria"/>
@@ -8289,6 +8693,7 @@
         </w:rPr>
         <w:t>_out</w:t>
       </w:r>
+      <w:proofErr w:type="spellEnd"/>
       <w:r>
         <w:rPr>
           <w:rFonts w:ascii="Cambria" w:hAnsi="Cambria"/>
@@ -8485,7 +8890,21 @@
         <w:rPr>
           <w:rFonts w:ascii="Cambria" w:hAnsi="Cambria"/>
         </w:rPr>
-        <w:t>Xilinx Blockset on the left hand menu pane</w:t>
+        <w:t xml:space="preserve">Xilinx </w:t>
+      </w:r>
+      <w:proofErr w:type="spellStart"/>
+      <w:r>
+        <w:rPr>
+          <w:rFonts w:ascii="Cambria" w:hAnsi="Cambria"/>
+        </w:rPr>
+        <w:t>Blockset</w:t>
+      </w:r>
+      <w:proofErr w:type="spellEnd"/>
+      <w:r>
+        <w:rPr>
+          <w:rFonts w:ascii="Cambria" w:hAnsi="Cambria"/>
+        </w:rPr>
+        <w:t xml:space="preserve"> on the left hand menu pane</w:t>
       </w:r>
       <w:r>
         <w:rPr>
@@ -9145,14 +9564,14 @@
           <w:rFonts w:asciiTheme="majorHAnsi" w:hAnsiTheme="majorHAnsi"/>
         </w:rPr>
         <w:object w:dxaOrig="9061" w:dyaOrig="7004">
-          <v:shape id="_x0000_i1034" type="#_x0000_t75" style="width:453pt;height:350.25pt" o:ole="" o:bordertopcolor="this" o:borderleftcolor="this" o:borderbottomcolor="this" o:borderrightcolor="this">
+          <v:shape id="_x0000_i1044" type="#_x0000_t75" style="width:453pt;height:350.25pt" o:ole="" o:bordertopcolor="this" o:borderleftcolor="this" o:borderbottomcolor="this" o:borderrightcolor="this">
             <v:imagedata r:id="rId48" o:title=""/>
             <w10:bordertop type="single" width="8"/>
             <w10:borderleft type="single" width="8"/>
             <w10:borderbottom type="single" width="8"/>
             <w10:borderright type="single" width="8"/>
           </v:shape>
-          <o:OLEObject Type="Embed" ProgID="PBrush" ShapeID="_x0000_i1034" DrawAspect="Content" ObjectID="_1422348142" r:id="rId49"/>
+          <o:OLEObject Type="Embed" ProgID="PBrush" ShapeID="_x0000_i1044" DrawAspect="Content" ObjectID="_1422360418" r:id="rId49"/>
         </w:object>
       </w:r>
     </w:p>
@@ -9377,7 +9796,35 @@
         <w:rPr>
           <w:rFonts w:asciiTheme="majorHAnsi" w:hAnsiTheme="majorHAnsi"/>
         </w:rPr>
-        <w:t xml:space="preserve">You will now need to import the Zynq board definition. On the Zynq tab select </w:t>
+        <w:t xml:space="preserve">You will now need to import the </w:t>
+      </w:r>
+      <w:proofErr w:type="spellStart"/>
+      <w:r>
+        <w:rPr>
+          <w:rFonts w:asciiTheme="majorHAnsi" w:hAnsiTheme="majorHAnsi"/>
+        </w:rPr>
+        <w:t>Zynq</w:t>
+      </w:r>
+      <w:proofErr w:type="spellEnd"/>
+      <w:r>
+        <w:rPr>
+          <w:rFonts w:asciiTheme="majorHAnsi" w:hAnsiTheme="majorHAnsi"/>
+        </w:rPr>
+        <w:t xml:space="preserve"> board definition. On the </w:t>
+      </w:r>
+      <w:proofErr w:type="spellStart"/>
+      <w:r>
+        <w:rPr>
+          <w:rFonts w:asciiTheme="majorHAnsi" w:hAnsiTheme="majorHAnsi"/>
+        </w:rPr>
+        <w:t>Zynq</w:t>
+      </w:r>
+      <w:proofErr w:type="spellEnd"/>
+      <w:r>
+        <w:rPr>
+          <w:rFonts w:asciiTheme="majorHAnsi" w:hAnsiTheme="majorHAnsi"/>
+        </w:rPr>
+        <w:t xml:space="preserve"> tab select </w:t>
       </w:r>
       <w:r>
         <w:rPr>
@@ -9430,7 +9877,7 @@
                     <a:blip r:embed="rId50" cstate="print">
                       <a:extLst>
                         <a:ext uri="{28A0092B-C50C-407E-A947-70E740481C1C}">
-                          <a14:useLocalDpi xmlns:a14="http://schemas.microsoft.com/office/drawing/2010/main" xmlns:wps="http://schemas.microsoft.com/office/word/2010/wordprocessingShape" xmlns:wpi="http://schemas.microsoft.com/office/word/2010/wordprocessingInk" xmlns:wpg="http://schemas.microsoft.com/office/word/2010/wordprocessingGroup" xmlns:w14="http://schemas.microsoft.com/office/word/2010/wordml" xmlns:w="http://schemas.openxmlformats.org/wordprocessingml/2006/main" xmlns:w10="urn:schemas-microsoft-com:office:word" xmlns:wp14="http://schemas.microsoft.com/office/word/2010/wordprocessingDrawing" xmlns:v="urn:schemas-microsoft-com:vml" xmlns:o="urn:schemas-microsoft-com:office:office" xmlns:mc="http://schemas.openxmlformats.org/markup-compatibility/2006" xmlns:wpc="http://schemas.microsoft.com/office/word/2010/wordprocessingCanvas" xmlns="" val="0"/>
+                          <a14:useLocalDpi xmlns="" xmlns:wpc="http://schemas.microsoft.com/office/word/2010/wordprocessingCanvas" xmlns:mc="http://schemas.openxmlformats.org/markup-compatibility/2006" xmlns:o="urn:schemas-microsoft-com:office:office" xmlns:v="urn:schemas-microsoft-com:vml" xmlns:wp14="http://schemas.microsoft.com/office/word/2010/wordprocessingDrawing" xmlns:w10="urn:schemas-microsoft-com:office:word" xmlns:w="http://schemas.openxmlformats.org/wordprocessingml/2006/main" xmlns:w14="http://schemas.microsoft.com/office/word/2010/wordml" xmlns:wpg="http://schemas.microsoft.com/office/word/2010/wordprocessingGroup" xmlns:wpi="http://schemas.microsoft.com/office/word/2010/wordprocessingInk" xmlns:wps="http://schemas.microsoft.com/office/word/2010/wordprocessingShape" xmlns:a14="http://schemas.microsoft.com/office/drawing/2010/main" val="0"/>
                         </a:ext>
                       </a:extLst>
                     </a:blip>
@@ -9552,7 +9999,7 @@
       </w:pPr>
       <w:r>
         <w:pict>
-          <v:rect id="_x0000_i1035" style="width:468pt;height:1pt" o:hralign="center" o:hrstd="t" o:hrnoshade="t" o:hr="t" fillcolor="black [3213]" stroked="f"/>
+          <v:rect id="_x0000_i1045" style="width:468pt;height:1pt" o:hralign="center" o:hrstd="t" o:hrnoshade="t" o:hr="t" fillcolor="black [3213]" stroked="f"/>
         </w:pict>
       </w:r>
     </w:p>
@@ -9628,7 +10075,7 @@
           <w:rFonts w:ascii="Cambria" w:hAnsi="Cambria"/>
         </w:rPr>
         <w:pict>
-          <v:rect id="_x0000_i1036" style="width:468pt;height:1pt" o:hralign="center" o:hrstd="t" o:hrnoshade="t" o:hr="t" fillcolor="black [3213]" stroked="f"/>
+          <v:rect id="_x0000_i1046" style="width:468pt;height:1pt" o:hralign="center" o:hrstd="t" o:hrnoshade="t" o:hr="t" fillcolor="black [3213]" stroked="f"/>
         </w:pict>
       </w:r>
     </w:p>
@@ -9641,14 +10088,14 @@
       </w:pPr>
       <w:r>
         <w:object w:dxaOrig="9346" w:dyaOrig="8011">
-          <v:shape id="_x0000_i1037" type="#_x0000_t75" style="width:467.25pt;height:400.5pt" o:ole="" o:bordertopcolor="this" o:borderleftcolor="this" o:borderbottomcolor="this" o:borderrightcolor="this">
+          <v:shape id="_x0000_i1047" type="#_x0000_t75" style="width:467.25pt;height:400.5pt" o:ole="" o:bordertopcolor="this" o:borderleftcolor="this" o:borderbottomcolor="this" o:borderrightcolor="this">
             <v:imagedata r:id="rId52" o:title=""/>
             <w10:bordertop type="single" width="8"/>
             <w10:borderleft type="single" width="8"/>
             <w10:borderbottom type="single" width="8"/>
             <w10:borderright type="single" width="8"/>
           </v:shape>
-          <o:OLEObject Type="Embed" ProgID="PBrush" ShapeID="_x0000_i1037" DrawAspect="Content" ObjectID="_1422348143" r:id="rId53"/>
+          <o:OLEObject Type="Embed" ProgID="PBrush" ShapeID="_x0000_i1047" DrawAspect="Content" ObjectID="_1422360419" r:id="rId53"/>
         </w:object>
       </w:r>
     </w:p>
@@ -9698,8 +10145,16 @@
         <w:rPr>
           <w:rFonts w:asciiTheme="majorHAnsi" w:hAnsiTheme="majorHAnsi"/>
         </w:rPr>
-        <w:t xml:space="preserve"> for the Zedboard</w:t>
-      </w:r>
+        <w:t xml:space="preserve"> for the </w:t>
+      </w:r>
+      <w:proofErr w:type="spellStart"/>
+      <w:r>
+        <w:rPr>
+          <w:rFonts w:asciiTheme="majorHAnsi" w:hAnsiTheme="majorHAnsi"/>
+        </w:rPr>
+        <w:t>Zedboard</w:t>
+      </w:r>
+      <w:proofErr w:type="spellEnd"/>
       <w:r>
         <w:rPr>
           <w:rFonts w:asciiTheme="majorHAnsi" w:hAnsiTheme="majorHAnsi"/>
@@ -10124,10 +10579,10 @@
       </w:pPr>
       <w:r>
         <w:object w:dxaOrig="6991" w:dyaOrig="7079">
-          <v:shape id="_x0000_i1038" type="#_x0000_t75" style="width:349.5pt;height:354pt" o:ole="">
+          <v:shape id="_x0000_i1048" type="#_x0000_t75" style="width:349.5pt;height:354pt" o:ole="">
             <v:imagedata r:id="rId54" o:title=""/>
           </v:shape>
-          <o:OLEObject Type="Embed" ProgID="PBrush" ShapeID="_x0000_i1038" DrawAspect="Content" ObjectID="_1422348144" r:id="rId55"/>
+          <o:OLEObject Type="Embed" ProgID="PBrush" ShapeID="_x0000_i1048" DrawAspect="Content" ObjectID="_1422360420" r:id="rId55"/>
         </w:object>
       </w:r>
     </w:p>
@@ -10316,10 +10771,10 @@
       </w:pPr>
       <w:r>
         <w:object w:dxaOrig="4169" w:dyaOrig="4889">
-          <v:shape id="_x0000_i1039" type="#_x0000_t75" style="width:208.5pt;height:244.5pt" o:ole="">
+          <v:shape id="_x0000_i1049" type="#_x0000_t75" style="width:208.5pt;height:244.5pt" o:ole="">
             <v:imagedata r:id="rId57" o:title=""/>
           </v:shape>
-          <o:OLEObject Type="Embed" ProgID="PBrush" ShapeID="_x0000_i1039" DrawAspect="Content" ObjectID="_1422348145" r:id="rId58"/>
+          <o:OLEObject Type="Embed" ProgID="PBrush" ShapeID="_x0000_i1049" DrawAspect="Content" ObjectID="_1422360421" r:id="rId58"/>
         </w:object>
       </w:r>
     </w:p>
@@ -10721,12 +11176,21 @@
         </w:rPr>
         <w:t xml:space="preserve"> and select </w:t>
       </w:r>
+      <w:proofErr w:type="spellStart"/>
       <w:r>
         <w:rPr>
           <w:rFonts w:ascii="Cambria" w:hAnsi="Cambria"/>
           <w:b/>
         </w:rPr>
-        <w:t xml:space="preserve">Zynq </w:t>
+        <w:t>Zynq</w:t>
+      </w:r>
+      <w:proofErr w:type="spellEnd"/>
+      <w:r>
+        <w:rPr>
+          <w:rFonts w:ascii="Cambria" w:hAnsi="Cambria"/>
+          <w:b/>
+        </w:rPr>
+        <w:t xml:space="preserve"> </w:t>
       </w:r>
       <w:r>
         <w:rPr>
@@ -10773,12 +11237,14 @@
         </w:rPr>
         <w:t xml:space="preserve"> to select the FPGA for the </w:t>
       </w:r>
+      <w:proofErr w:type="spellStart"/>
       <w:r>
         <w:rPr>
           <w:rFonts w:ascii="Cambria" w:hAnsi="Cambria"/>
         </w:rPr>
         <w:t>ZedBoard</w:t>
       </w:r>
+      <w:proofErr w:type="spellEnd"/>
       <w:r>
         <w:rPr>
           <w:rFonts w:ascii="Cambria" w:hAnsi="Cambria"/>
@@ -11240,14 +11706,14 @@
           <w:rFonts w:asciiTheme="majorHAnsi" w:hAnsiTheme="majorHAnsi"/>
         </w:rPr>
         <w:object w:dxaOrig="9316" w:dyaOrig="8579">
-          <v:shape id="_x0000_i1040" type="#_x0000_t75" style="width:465.75pt;height:429pt" o:ole="" o:bordertopcolor="this" o:borderleftcolor="this" o:borderbottomcolor="this" o:borderrightcolor="this">
+          <v:shape id="_x0000_i1050" type="#_x0000_t75" style="width:465.75pt;height:429pt" o:ole="" o:bordertopcolor="this" o:borderleftcolor="this" o:borderbottomcolor="this" o:borderrightcolor="this">
             <v:imagedata r:id="rId60" o:title=""/>
             <w10:bordertop type="single" width="8"/>
             <w10:borderleft type="single" width="8"/>
             <w10:borderbottom type="single" width="8"/>
             <w10:borderright type="single" width="8"/>
           </v:shape>
-          <o:OLEObject Type="Embed" ProgID="PBrush" ShapeID="_x0000_i1040" DrawAspect="Content" ObjectID="_1422348146" r:id="rId61"/>
+          <o:OLEObject Type="Embed" ProgID="PBrush" ShapeID="_x0000_i1050" DrawAspect="Content" ObjectID="_1422360422" r:id="rId61"/>
         </w:object>
       </w:r>
     </w:p>
@@ -11401,13 +11867,27 @@
         <w:rPr>
           <w:rFonts w:ascii="Cambria" w:hAnsi="Cambria"/>
         </w:rPr>
-        <w:t>newly exported p</w:t>
-      </w:r>
-      <w:r>
-        <w:rPr>
-          <w:rFonts w:ascii="Cambria" w:hAnsi="Cambria"/>
-        </w:rPr>
-        <w:t xml:space="preserve">core with the embedded </w:t>
+        <w:t xml:space="preserve">newly exported </w:t>
+      </w:r>
+      <w:proofErr w:type="spellStart"/>
+      <w:r>
+        <w:rPr>
+          <w:rFonts w:ascii="Cambria" w:hAnsi="Cambria"/>
+        </w:rPr>
+        <w:t>p</w:t>
+      </w:r>
+      <w:r>
+        <w:rPr>
+          <w:rFonts w:ascii="Cambria" w:hAnsi="Cambria"/>
+        </w:rPr>
+        <w:t>core</w:t>
+      </w:r>
+      <w:proofErr w:type="spellEnd"/>
+      <w:r>
+        <w:rPr>
+          <w:rFonts w:ascii="Cambria" w:hAnsi="Cambria"/>
+        </w:rPr>
+        <w:t xml:space="preserve"> with the embedded </w:t>
       </w:r>
       <w:r>
         <w:rPr>
@@ -11676,7 +12156,21 @@
         <w:rPr>
           <w:rFonts w:asciiTheme="majorHAnsi" w:hAnsiTheme="majorHAnsi"/>
         </w:rPr>
-        <w:t>BUS_IF and axi_aclk shown in the Figure.</w:t>
+        <w:t xml:space="preserve">BUS_IF and </w:t>
+      </w:r>
+      <w:proofErr w:type="spellStart"/>
+      <w:r>
+        <w:rPr>
+          <w:rFonts w:asciiTheme="majorHAnsi" w:hAnsiTheme="majorHAnsi"/>
+        </w:rPr>
+        <w:t>axi_aclk</w:t>
+      </w:r>
+      <w:proofErr w:type="spellEnd"/>
+      <w:r>
+        <w:rPr>
+          <w:rFonts w:asciiTheme="majorHAnsi" w:hAnsiTheme="majorHAnsi"/>
+        </w:rPr>
+        <w:t xml:space="preserve"> shown in the Figure.</w:t>
       </w:r>
     </w:p>
     <w:p>
@@ -11699,10 +12193,10 @@
           <w:rFonts w:asciiTheme="majorHAnsi" w:hAnsiTheme="majorHAnsi"/>
         </w:rPr>
         <w:object w:dxaOrig="9121" w:dyaOrig="2325">
-          <v:shape id="_x0000_i1041" type="#_x0000_t75" style="width:456pt;height:116.25pt" o:ole="">
+          <v:shape id="_x0000_i1051" type="#_x0000_t75" style="width:456pt;height:116.25pt" o:ole="">
             <v:imagedata r:id="rId62" o:title=""/>
           </v:shape>
-          <o:OLEObject Type="Embed" ProgID="PBrush" ShapeID="_x0000_i1041" DrawAspect="Content" ObjectID="_1422348147" r:id="rId63"/>
+          <o:OLEObject Type="Embed" ProgID="PBrush" ShapeID="_x0000_i1051" DrawAspect="Content" ObjectID="_1422360423" r:id="rId63"/>
         </w:object>
       </w:r>
     </w:p>
@@ -11733,7 +12227,15 @@
         <w:t>1</w:t>
       </w:r>
       <w:r>
-        <w:t>: Pots Interface for blink_leds PCore</w:t>
+        <w:t xml:space="preserve">: Pots Interface for </w:t>
+      </w:r>
+      <w:proofErr w:type="spellStart"/>
+      <w:r>
+        <w:t>blink_leds</w:t>
+      </w:r>
+      <w:proofErr w:type="spellEnd"/>
+      <w:r>
+        <w:t xml:space="preserve"> PCore</w:t>
       </w:r>
     </w:p>
     <w:p>
@@ -11811,7 +12313,7 @@
       </w:r>
       <w:r>
         <w:pict>
-          <v:rect id="_x0000_i1042" style="width:468pt;height:1pt" o:hralign="center" o:hrstd="t" o:hrnoshade="t" o:hr="t" fillcolor="black [3213]" stroked="f"/>
+          <v:rect id="_x0000_i1052" style="width:468pt;height:1pt" o:hralign="center" o:hrstd="t" o:hrnoshade="t" o:hr="t" fillcolor="black [3213]" stroked="f"/>
         </w:pict>
       </w:r>
     </w:p>
@@ -11963,7 +12465,7 @@
       </w:pPr>
       <w:r>
         <w:pict>
-          <v:rect id="_x0000_i1043" style="width:468pt;height:1pt" o:hralign="center" o:hrstd="t" o:hrnoshade="t" o:hr="t" fillcolor="black [3213]" stroked="f"/>
+          <v:rect id="_x0000_i1053" style="width:468pt;height:1pt" o:hralign="center" o:hrstd="t" o:hrnoshade="t" o:hr="t" fillcolor="black [3213]" stroked="f"/>
         </w:pict>
       </w:r>
     </w:p>
@@ -12043,7 +12545,21 @@
         <w:rPr>
           <w:rFonts w:asciiTheme="majorHAnsi" w:hAnsiTheme="majorHAnsi"/>
         </w:rPr>
-        <w:t xml:space="preserve">Expand your pcore to see all the inputs/outputs of the core. </w:t>
+        <w:t xml:space="preserve">Expand your </w:t>
+      </w:r>
+      <w:proofErr w:type="spellStart"/>
+      <w:r>
+        <w:rPr>
+          <w:rFonts w:asciiTheme="majorHAnsi" w:hAnsiTheme="majorHAnsi"/>
+        </w:rPr>
+        <w:t>pcore</w:t>
+      </w:r>
+      <w:proofErr w:type="spellEnd"/>
+      <w:r>
+        <w:rPr>
+          <w:rFonts w:asciiTheme="majorHAnsi" w:hAnsiTheme="majorHAnsi"/>
+        </w:rPr>
+        <w:t xml:space="preserve"> to see all the inputs/outputs of the core. </w:t>
       </w:r>
     </w:p>
     <w:p>
@@ -12064,6 +12580,7 @@
         </w:rPr>
         <w:t xml:space="preserve">Right-click on the signal </w:t>
       </w:r>
+      <w:proofErr w:type="spellStart"/>
       <w:r>
         <w:rPr>
           <w:rFonts w:asciiTheme="majorHAnsi" w:hAnsiTheme="majorHAnsi"/>
@@ -12076,7 +12593,15 @@
           <w:rFonts w:asciiTheme="majorHAnsi" w:hAnsiTheme="majorHAnsi"/>
           <w:b/>
         </w:rPr>
-        <w:t xml:space="preserve">_out </w:t>
+        <w:t>_out</w:t>
+      </w:r>
+      <w:proofErr w:type="spellEnd"/>
+      <w:r>
+        <w:rPr>
+          <w:rFonts w:asciiTheme="majorHAnsi" w:hAnsiTheme="majorHAnsi"/>
+          <w:b/>
+        </w:rPr>
+        <w:t xml:space="preserve"> </w:t>
       </w:r>
       <w:r>
         <w:rPr>
@@ -12089,8 +12614,17 @@
           <w:rFonts w:asciiTheme="majorHAnsi" w:hAnsiTheme="majorHAnsi"/>
           <w:b/>
         </w:rPr>
-        <w:t xml:space="preserve"> sysgen_clk</w:t>
-      </w:r>
+        <w:t xml:space="preserve"> </w:t>
+      </w:r>
+      <w:proofErr w:type="spellStart"/>
+      <w:r>
+        <w:rPr>
+          <w:rFonts w:asciiTheme="majorHAnsi" w:hAnsiTheme="majorHAnsi"/>
+          <w:b/>
+        </w:rPr>
+        <w:t>sysgen_clk</w:t>
+      </w:r>
+      <w:proofErr w:type="spellEnd"/>
       <w:r>
         <w:rPr>
           <w:rFonts w:asciiTheme="majorHAnsi" w:hAnsiTheme="majorHAnsi"/>
@@ -12114,7 +12648,21 @@
         <w:rPr>
           <w:rFonts w:asciiTheme="majorHAnsi" w:hAnsiTheme="majorHAnsi"/>
         </w:rPr>
-        <w:t>ll direct the leds signal to a peripheral.</w:t>
+        <w:t xml:space="preserve">ll direct the </w:t>
+      </w:r>
+      <w:proofErr w:type="spellStart"/>
+      <w:r>
+        <w:rPr>
+          <w:rFonts w:asciiTheme="majorHAnsi" w:hAnsiTheme="majorHAnsi"/>
+        </w:rPr>
+        <w:t>leds</w:t>
+      </w:r>
+      <w:proofErr w:type="spellEnd"/>
+      <w:r>
+        <w:rPr>
+          <w:rFonts w:asciiTheme="majorHAnsi" w:hAnsiTheme="majorHAnsi"/>
+        </w:rPr>
+        <w:t xml:space="preserve"> signal to a peripheral.</w:t>
       </w:r>
     </w:p>
     <w:p>
@@ -12190,7 +12738,7 @@
             <v:imagedata r:id="rId65" o:title=""/>
             <w10:wrap type="square" anchorx="margin" anchory="margin"/>
           </v:shape>
-          <o:OLEObject Type="Embed" ProgID="PBrush" ShapeID="_x0000_s1079" DrawAspect="Content" ObjectID="_1422348150" r:id="rId66"/>
+          <o:OLEObject Type="Embed" ProgID="PBrush" ShapeID="_x0000_s1079" DrawAspect="Content" ObjectID="_1422360426" r:id="rId66"/>
         </w:pict>
       </w:r>
       <w:r>
@@ -12291,7 +12839,7 @@
             <v:imagedata r:id="rId67" o:title=""/>
             <w10:wrap type="square" anchorx="margin" anchory="margin"/>
           </v:shape>
-          <o:OLEObject Type="Embed" ProgID="PBrush" ShapeID="_x0000_s1122" DrawAspect="Content" ObjectID="_1422348151" r:id="rId68"/>
+          <o:OLEObject Type="Embed" ProgID="PBrush" ShapeID="_x0000_s1122" DrawAspect="Content" ObjectID="_1422360427" r:id="rId68"/>
         </w:pict>
       </w:r>
     </w:p>
@@ -12485,14 +13033,14 @@
           <w:rFonts w:ascii="Cambria" w:hAnsi="Cambria"/>
         </w:rPr>
         <w:object w:dxaOrig="9360" w:dyaOrig="6513">
-          <v:shape id="_x0000_i1057" type="#_x0000_t75" style="width:468pt;height:325.5pt" o:ole="">
+          <v:shape id="_x0000_i1054" type="#_x0000_t75" style="width:468pt;height:325.5pt" o:ole="" o:bordertopcolor="this" o:borderleftcolor="this" o:borderbottomcolor="this" o:borderrightcolor="this">
             <v:imagedata r:id="rId69" o:title=""/>
             <w10:bordertop type="single" width="6"/>
             <w10:borderleft type="single" width="6"/>
             <w10:borderbottom type="single" width="6"/>
             <w10:borderright type="single" width="6"/>
           </v:shape>
-          <o:OLEObject Type="Embed" ProgID="Word.OpenDocumentText.12" ShapeID="_x0000_i1057" DrawAspect="Content" ObjectID="_1422348148" r:id="rId70"/>
+          <o:OLEObject Type="Embed" ProgID="Word.OpenDocumentText.12" ShapeID="_x0000_i1054" DrawAspect="Content" ObjectID="_1422360424" r:id="rId70"/>
         </w:object>
       </w:r>
     </w:p>
@@ -12540,7 +13088,13 @@
         <w:rPr>
           <w:rFonts w:ascii="Cambria" w:hAnsi="Cambria" w:cstheme="minorHAnsi"/>
         </w:rPr>
-        <w:t xml:space="preserve">At the time of this tutorial, Xilinx has a </w:t>
+        <w:t>Previous versions of EDK have</w:t>
+      </w:r>
+      <w:r>
+        <w:rPr>
+          <w:rFonts w:ascii="Cambria" w:hAnsi="Cambria" w:cstheme="minorHAnsi"/>
+        </w:rPr>
+        <w:t xml:space="preserve"> a </w:t>
       </w:r>
       <w:hyperlink r:id="rId71" w:history="1">
         <w:r>
@@ -12580,13 +13134,40 @@
         <w:rPr>
           <w:rFonts w:ascii="Cambria" w:hAnsi="Cambria" w:cstheme="minorHAnsi"/>
         </w:rPr>
-        <w:t>ores targeting the Zynq FPGA.</w:t>
-      </w:r>
+        <w:t xml:space="preserve">ores targeting the </w:t>
+      </w:r>
+      <w:proofErr w:type="spellStart"/>
       <w:r>
         <w:rPr>
           <w:rFonts w:ascii="Cambria" w:hAnsi="Cambria" w:cstheme="minorHAnsi"/>
         </w:rPr>
-        <w:t xml:space="preserve"> Refer to this issue for more information.</w:t>
+        <w:t>Zynq</w:t>
+      </w:r>
+      <w:proofErr w:type="spellEnd"/>
+      <w:r>
+        <w:rPr>
+          <w:rFonts w:ascii="Cambria" w:hAnsi="Cambria" w:cstheme="minorHAnsi"/>
+        </w:rPr>
+        <w:t xml:space="preserve"> FPGA.</w:t>
+      </w:r>
+      <w:r>
+        <w:rPr>
+          <w:rFonts w:ascii="Cambria" w:hAnsi="Cambria" w:cstheme="minorHAnsi"/>
+        </w:rPr>
+        <w:t xml:space="preserve"> </w:t>
+      </w:r>
+      <w:r>
+        <w:rPr>
+          <w:rFonts w:ascii="Cambria" w:hAnsi="Cambria" w:cstheme="minorHAnsi"/>
+          <w:b/>
+        </w:rPr>
+        <w:t>This error has been corrected as of version 14.4</w:t>
+      </w:r>
+      <w:r>
+        <w:rPr>
+          <w:rFonts w:ascii="Cambria" w:hAnsi="Cambria" w:cstheme="minorHAnsi"/>
+        </w:rPr>
+        <w:t>.</w:t>
       </w:r>
     </w:p>
     <w:p>
@@ -12631,23 +13212,25 @@
           <w:color w:val="000000"/>
           <w:shd w:val="clear" w:color="auto" w:fill="FFFFFF"/>
         </w:rPr>
-        <w:t xml:space="preserve"> open up the .vhd file</w:t>
-      </w:r>
+        <w:t xml:space="preserve"> open up the .</w:t>
+      </w:r>
+      <w:proofErr w:type="spellStart"/>
       <w:r>
         <w:rPr>
           <w:rFonts w:ascii="Cambria" w:hAnsi="Cambria" w:cstheme="minorHAnsi"/>
           <w:color w:val="000000"/>
           <w:shd w:val="clear" w:color="auto" w:fill="FFFFFF"/>
         </w:rPr>
-        <w:t xml:space="preserve"> in the directory</w:t>
-      </w:r>
+        <w:t>vhd</w:t>
+      </w:r>
+      <w:proofErr w:type="spellEnd"/>
       <w:r>
         <w:rPr>
           <w:rFonts w:ascii="Cambria" w:hAnsi="Cambria" w:cstheme="minorHAnsi"/>
           <w:color w:val="000000"/>
           <w:shd w:val="clear" w:color="auto" w:fill="FFFFFF"/>
         </w:rPr>
-        <w:t>,</w:t>
+        <w:t xml:space="preserve"> file</w:t>
       </w:r>
       <w:r>
         <w:rPr>
@@ -12655,7 +13238,7 @@
           <w:color w:val="000000"/>
           <w:shd w:val="clear" w:color="auto" w:fill="FFFFFF"/>
         </w:rPr>
-        <w:t xml:space="preserve"> </w:t>
+        <w:t xml:space="preserve"> in the directory</w:t>
       </w:r>
       <w:r>
         <w:rPr>
@@ -12663,7 +13246,7 @@
           <w:color w:val="000000"/>
           <w:shd w:val="clear" w:color="auto" w:fill="FFFFFF"/>
         </w:rPr>
-        <w:t>PCores</w:t>
+        <w:t>,</w:t>
       </w:r>
       <w:r>
         <w:rPr>
@@ -12671,7 +13254,7 @@
           <w:color w:val="000000"/>
           <w:shd w:val="clear" w:color="auto" w:fill="FFFFFF"/>
         </w:rPr>
-        <w:t xml:space="preserve"> /</w:t>
+        <w:t xml:space="preserve"> </w:t>
       </w:r>
       <w:r>
         <w:rPr>
@@ -12679,7 +13262,7 @@
           <w:color w:val="000000"/>
           <w:shd w:val="clear" w:color="auto" w:fill="FFFFFF"/>
         </w:rPr>
-        <w:t xml:space="preserve"> &lt;ip_name&gt;_axiw_v1_00_a</w:t>
+        <w:t>PCores</w:t>
       </w:r>
       <w:r>
         <w:rPr>
@@ -12687,7 +13270,7 @@
           <w:color w:val="000000"/>
           <w:shd w:val="clear" w:color="auto" w:fill="FFFFFF"/>
         </w:rPr>
-        <w:t xml:space="preserve"> / </w:t>
+        <w:t xml:space="preserve"> /</w:t>
       </w:r>
       <w:r>
         <w:rPr>
@@ -12695,23 +13278,25 @@
           <w:color w:val="000000"/>
           <w:shd w:val="clear" w:color="auto" w:fill="FFFFFF"/>
         </w:rPr>
-        <w:t>hdl</w:t>
-      </w:r>
+        <w:t xml:space="preserve"> &lt;</w:t>
+      </w:r>
+      <w:proofErr w:type="spellStart"/>
       <w:r>
         <w:rPr>
           <w:rFonts w:ascii="Cambria" w:hAnsi="Cambria" w:cstheme="minorHAnsi"/>
           <w:color w:val="000000"/>
           <w:shd w:val="clear" w:color="auto" w:fill="FFFFFF"/>
         </w:rPr>
-        <w:t xml:space="preserve"> / </w:t>
-      </w:r>
+        <w:t>ip_name</w:t>
+      </w:r>
+      <w:proofErr w:type="spellEnd"/>
       <w:r>
         <w:rPr>
           <w:rFonts w:ascii="Cambria" w:hAnsi="Cambria" w:cstheme="minorHAnsi"/>
           <w:color w:val="000000"/>
           <w:shd w:val="clear" w:color="auto" w:fill="FFFFFF"/>
         </w:rPr>
-        <w:t>vhdl</w:t>
+        <w:t>&gt;_axiw_v1_00_a</w:t>
       </w:r>
       <w:r>
         <w:rPr>
@@ -12721,13 +13306,67 @@
         </w:rPr>
         <w:t xml:space="preserve"> / </w:t>
       </w:r>
+      <w:proofErr w:type="spellStart"/>
       <w:r>
         <w:rPr>
           <w:rFonts w:ascii="Cambria" w:hAnsi="Cambria" w:cstheme="minorHAnsi"/>
           <w:color w:val="000000"/>
           <w:shd w:val="clear" w:color="auto" w:fill="FFFFFF"/>
         </w:rPr>
-        <w:t>&lt;ip_name&gt;_axiw.vhd</w:t>
+        <w:t>hdl</w:t>
+      </w:r>
+      <w:proofErr w:type="spellEnd"/>
+      <w:r>
+        <w:rPr>
+          <w:rFonts w:ascii="Cambria" w:hAnsi="Cambria" w:cstheme="minorHAnsi"/>
+          <w:color w:val="000000"/>
+          <w:shd w:val="clear" w:color="auto" w:fill="FFFFFF"/>
+        </w:rPr>
+        <w:t xml:space="preserve"> / </w:t>
+      </w:r>
+      <w:proofErr w:type="spellStart"/>
+      <w:r>
+        <w:rPr>
+          <w:rFonts w:ascii="Cambria" w:hAnsi="Cambria" w:cstheme="minorHAnsi"/>
+          <w:color w:val="000000"/>
+          <w:shd w:val="clear" w:color="auto" w:fill="FFFFFF"/>
+        </w:rPr>
+        <w:t>vhdl</w:t>
+      </w:r>
+      <w:proofErr w:type="spellEnd"/>
+      <w:r>
+        <w:rPr>
+          <w:rFonts w:ascii="Cambria" w:hAnsi="Cambria" w:cstheme="minorHAnsi"/>
+          <w:color w:val="000000"/>
+          <w:shd w:val="clear" w:color="auto" w:fill="FFFFFF"/>
+        </w:rPr>
+        <w:t xml:space="preserve"> / </w:t>
+      </w:r>
+      <w:r>
+        <w:rPr>
+          <w:rFonts w:ascii="Cambria" w:hAnsi="Cambria" w:cstheme="minorHAnsi"/>
+          <w:color w:val="000000"/>
+          <w:shd w:val="clear" w:color="auto" w:fill="FFFFFF"/>
+        </w:rPr>
+        <w:t>&lt;</w:t>
+      </w:r>
+      <w:proofErr w:type="spellStart"/>
+      <w:r>
+        <w:rPr>
+          <w:rFonts w:ascii="Cambria" w:hAnsi="Cambria" w:cstheme="minorHAnsi"/>
+          <w:color w:val="000000"/>
+          <w:shd w:val="clear" w:color="auto" w:fill="FFFFFF"/>
+        </w:rPr>
+        <w:t>ip_name</w:t>
+      </w:r>
+      <w:proofErr w:type="spellEnd"/>
+      <w:r>
+        <w:rPr>
+          <w:rFonts w:ascii="Cambria" w:hAnsi="Cambria" w:cstheme="minorHAnsi"/>
+          <w:color w:val="000000"/>
+          <w:shd w:val="clear" w:color="auto" w:fill="FFFFFF"/>
+        </w:rPr>
+        <w:t>&gt;_axiw.vhd</w:t>
       </w:r>
       <w:r>
         <w:rPr>
@@ -12840,7 +13479,7 @@
       </w:r>
       <w:r>
         <w:pict>
-          <v:rect id="_x0000_i1044" style="width:468pt;height:1pt" o:hralign="center" o:hrstd="t" o:hrnoshade="t" o:hr="t" fillcolor="black [3213]" stroked="f"/>
+          <v:rect id="_x0000_i1055" style="width:468pt;height:1pt" o:hralign="center" o:hrstd="t" o:hrnoshade="t" o:hr="t" fillcolor="black [3213]" stroked="f"/>
         </w:pict>
       </w:r>
     </w:p>
@@ -12892,13 +13531,31 @@
         <w:t xml:space="preserve">The lines commented out in step 6b may not be the same lines you need to comment if your design has more or fewer components than what was specified in the lab. To verify exactly what lines you should comment out, please see the </w:t>
       </w:r>
       <w:hyperlink r:id="rId72" w:history="1">
+        <w:proofErr w:type="spellStart"/>
         <w:r>
           <w:rPr>
             <w:rStyle w:val="Hyperlink"/>
             <w:rFonts w:ascii="Cambria" w:hAnsi="Cambria" w:cs="Times New Roman"/>
           </w:rPr>
-          <w:t>blink_leds vhd</w:t>
+          <w:t>blink_leds</w:t>
         </w:r>
+        <w:proofErr w:type="spellEnd"/>
+        <w:r>
+          <w:rPr>
+            <w:rStyle w:val="Hyperlink"/>
+            <w:rFonts w:ascii="Cambria" w:hAnsi="Cambria" w:cs="Times New Roman"/>
+          </w:rPr>
+          <w:t xml:space="preserve"> </w:t>
+        </w:r>
+        <w:proofErr w:type="spellStart"/>
+        <w:r>
+          <w:rPr>
+            <w:rStyle w:val="Hyperlink"/>
+            <w:rFonts w:ascii="Cambria" w:hAnsi="Cambria" w:cs="Times New Roman"/>
+          </w:rPr>
+          <w:t>vhd</w:t>
+        </w:r>
+        <w:proofErr w:type="spellEnd"/>
       </w:hyperlink>
       <w:r>
         <w:rPr>
@@ -12917,7 +13574,7 @@
       </w:pPr>
       <w:r>
         <w:pict>
-          <v:rect id="_x0000_i1045" style="width:468pt;height:1pt" o:hralign="center" o:hrstd="t" o:hrnoshade="t" o:hr="t" fillcolor="black [3213]" stroked="f"/>
+          <v:rect id="_x0000_i1056" style="width:468pt;height:1pt" o:hralign="center" o:hrstd="t" o:hrnoshade="t" o:hr="t" fillcolor="black [3213]" stroked="f"/>
         </w:pict>
       </w:r>
     </w:p>
@@ -13121,11 +13778,20 @@
           <w:rFonts w:ascii="Cambria" w:hAnsi="Cambria" w:cstheme="minorHAnsi"/>
           <w:b/>
         </w:rPr>
-        <w:t>Generate BitStream</w:t>
-      </w:r>
+        <w:t xml:space="preserve">Generate </w:t>
+      </w:r>
+      <w:proofErr w:type="spellStart"/>
       <w:r>
         <w:rPr>
           <w:rFonts w:ascii="Cambria" w:hAnsi="Cambria" w:cstheme="minorHAnsi"/>
+          <w:b/>
+        </w:rPr>
+        <w:t>BitStream</w:t>
+      </w:r>
+      <w:proofErr w:type="spellEnd"/>
+      <w:r>
+        <w:rPr>
+          <w:rFonts w:ascii="Cambria" w:hAnsi="Cambria" w:cstheme="minorHAnsi"/>
         </w:rPr>
         <w:t xml:space="preserve"> </w:t>
       </w:r>
@@ -13200,8 +13866,16 @@
         <w:rPr>
           <w:rFonts w:ascii="Cambria" w:hAnsi="Cambria" w:cstheme="minorHAnsi"/>
         </w:rPr>
-        <w:t>program the FPGA with your bitfile</w:t>
-      </w:r>
+        <w:t xml:space="preserve">program the FPGA with your </w:t>
+      </w:r>
+      <w:proofErr w:type="spellStart"/>
+      <w:r>
+        <w:rPr>
+          <w:rFonts w:ascii="Cambria" w:hAnsi="Cambria" w:cstheme="minorHAnsi"/>
+        </w:rPr>
+        <w:t>bitfile</w:t>
+      </w:r>
+      <w:proofErr w:type="spellEnd"/>
       <w:r>
         <w:rPr>
           <w:rFonts w:ascii="Cambria" w:hAnsi="Cambria" w:cstheme="minorHAnsi"/>
@@ -13391,7 +14065,15 @@
       </w:pPr>
       <w:bookmarkStart w:id="182" w:name="_Toc348606046"/>
       <w:r>
-        <w:t>Set up your ZedBoard for Programming</w:t>
+        <w:t xml:space="preserve">Set up your </w:t>
+      </w:r>
+      <w:proofErr w:type="spellStart"/>
+      <w:r>
+        <w:t>ZedBoard</w:t>
+      </w:r>
+      <w:proofErr w:type="spellEnd"/>
+      <w:r>
+        <w:t xml:space="preserve"> for Programming</w:t>
       </w:r>
       <w:bookmarkEnd w:id="182"/>
     </w:p>
@@ -13403,10 +14085,10 @@
       </w:pPr>
       <w:r>
         <w:object w:dxaOrig="9091" w:dyaOrig="8309">
-          <v:shape id="_x0000_i1046" type="#_x0000_t75" style="width:454.5pt;height:415.5pt" o:ole="">
+          <v:shape id="_x0000_i1057" type="#_x0000_t75" style="width:454.5pt;height:415.5pt" o:ole="">
             <v:imagedata r:id="rId73" o:title=""/>
           </v:shape>
-          <o:OLEObject Type="Embed" ProgID="PBrush" ShapeID="_x0000_i1046" DrawAspect="Content" ObjectID="_1422348149" r:id="rId74"/>
+          <o:OLEObject Type="Embed" ProgID="PBrush" ShapeID="_x0000_i1057" DrawAspect="Content" ObjectID="_1422360425" r:id="rId74"/>
         </w:object>
       </w:r>
     </w:p>
@@ -13431,17 +14113,47 @@
         <w:t xml:space="preserve">. </w:t>
       </w:r>
       <w:r>
-        <w:t>Jumper Configuration for the ZedB</w:t>
-      </w:r>
-      <w:r>
-        <w:t xml:space="preserve">oard. Image is from </w:t>
+        <w:t xml:space="preserve">Jumper Configuration for the </w:t>
+      </w:r>
+      <w:proofErr w:type="spellStart"/>
+      <w:r>
+        <w:t>ZedB</w:t>
+      </w:r>
+      <w:r>
+        <w:t>oard</w:t>
+      </w:r>
+      <w:proofErr w:type="spellEnd"/>
+      <w:r>
+        <w:t xml:space="preserve">. Image is from </w:t>
       </w:r>
       <w:hyperlink r:id="rId75" w:history="1">
+        <w:proofErr w:type="spellStart"/>
         <w:r>
           <w:rPr>
             <w:rStyle w:val="Hyperlink"/>
           </w:rPr>
-          <w:t>Zynq ZedBoard Concepts, Tools, and Techniques</w:t>
+          <w:t>Zynq</w:t>
+        </w:r>
+        <w:proofErr w:type="spellEnd"/>
+        <w:r>
+          <w:rPr>
+            <w:rStyle w:val="Hyperlink"/>
+          </w:rPr>
+          <w:t xml:space="preserve"> </w:t>
+        </w:r>
+        <w:proofErr w:type="spellStart"/>
+        <w:r>
+          <w:rPr>
+            <w:rStyle w:val="Hyperlink"/>
+          </w:rPr>
+          <w:t>ZedBoard</w:t>
+        </w:r>
+        <w:proofErr w:type="spellEnd"/>
+        <w:r>
+          <w:rPr>
+            <w:rStyle w:val="Hyperlink"/>
+          </w:rPr>
+          <w:t xml:space="preserve"> Concepts, Tools, and Techniques</w:t>
         </w:r>
       </w:hyperlink>
     </w:p>
@@ -13466,7 +14178,7 @@
       </w:r>
       <w:r>
         <w:pict>
-          <v:rect id="_x0000_i1047" style="width:468pt;height:1pt" o:hralign="center" o:hrstd="t" o:hrnoshade="t" o:hr="t" fillcolor="black [3213]" stroked="f"/>
+          <v:rect id="_x0000_i1058" style="width:468pt;height:1pt" o:hralign="center" o:hrstd="t" o:hrnoshade="t" o:hr="t" fillcolor="black [3213]" stroked="f"/>
         </w:pict>
       </w:r>
     </w:p>
@@ -13548,7 +14260,7 @@
           <w:rFonts w:ascii="Cambria" w:hAnsi="Cambria" w:cs="Times New Roman"/>
         </w:rPr>
         <w:pict>
-          <v:rect id="_x0000_i1048" style="width:468pt;height:1pt" o:hralign="center" o:hrstd="t" o:hrnoshade="t" o:hr="t" fillcolor="black [3213]" stroked="f"/>
+          <v:rect id="_x0000_i1059" style="width:468pt;height:1pt" o:hralign="center" o:hrstd="t" o:hrnoshade="t" o:hr="t" fillcolor="black [3213]" stroked="f"/>
         </w:pict>
       </w:r>
     </w:p>
@@ -13621,7 +14333,21 @@
         <w:rPr>
           <w:rFonts w:asciiTheme="majorHAnsi" w:eastAsia="Times New Roman" w:hAnsiTheme="majorHAnsi" w:cstheme="minorHAnsi"/>
         </w:rPr>
-        <w:t>port of ZedBoard Board and PC</w:t>
+        <w:t xml:space="preserve">port of </w:t>
+      </w:r>
+      <w:proofErr w:type="spellStart"/>
+      <w:r>
+        <w:rPr>
+          <w:rFonts w:asciiTheme="majorHAnsi" w:eastAsia="Times New Roman" w:hAnsiTheme="majorHAnsi" w:cstheme="minorHAnsi"/>
+        </w:rPr>
+        <w:t>ZedBoard</w:t>
+      </w:r>
+      <w:proofErr w:type="spellEnd"/>
+      <w:r>
+        <w:rPr>
+          <w:rFonts w:asciiTheme="majorHAnsi" w:eastAsia="Times New Roman" w:hAnsiTheme="majorHAnsi" w:cstheme="minorHAnsi"/>
+        </w:rPr>
+        <w:t xml:space="preserve"> Board and PC</w:t>
       </w:r>
       <w:r>
         <w:rPr>
@@ -13656,8 +14382,16 @@
         <w:rPr>
           <w:rFonts w:asciiTheme="majorHAnsi" w:eastAsia="Times New Roman" w:hAnsiTheme="majorHAnsi" w:cstheme="minorHAnsi"/>
         </w:rPr>
-        <w:t>To program the Zedboard</w:t>
-      </w:r>
+        <w:t xml:space="preserve">To program the </w:t>
+      </w:r>
+      <w:proofErr w:type="spellStart"/>
+      <w:r>
+        <w:rPr>
+          <w:rFonts w:asciiTheme="majorHAnsi" w:eastAsia="Times New Roman" w:hAnsiTheme="majorHAnsi" w:cstheme="minorHAnsi"/>
+        </w:rPr>
+        <w:t>Zedboard</w:t>
+      </w:r>
+      <w:proofErr w:type="spellEnd"/>
       <w:r>
         <w:rPr>
           <w:rFonts w:asciiTheme="majorHAnsi" w:eastAsia="Times New Roman" w:hAnsiTheme="majorHAnsi" w:cstheme="minorHAnsi"/>
@@ -13706,12 +14440,21 @@
         <w:t xml:space="preserve">Refer to the </w:t>
       </w:r>
       <w:hyperlink r:id="rId76" w:history="1">
+        <w:proofErr w:type="spellStart"/>
         <w:r>
           <w:rPr>
             <w:rStyle w:val="Hyperlink"/>
             <w:rFonts w:asciiTheme="majorHAnsi" w:hAnsiTheme="majorHAnsi" w:cstheme="minorHAnsi"/>
           </w:rPr>
-          <w:t>ZedBoard Basic Setup and Operation Guide</w:t>
+          <w:t>ZedBoard</w:t>
+        </w:r>
+        <w:proofErr w:type="spellEnd"/>
+        <w:r>
+          <w:rPr>
+            <w:rStyle w:val="Hyperlink"/>
+            <w:rFonts w:asciiTheme="majorHAnsi" w:hAnsiTheme="majorHAnsi" w:cstheme="minorHAnsi"/>
+          </w:rPr>
+          <w:t xml:space="preserve"> Basic Setup and Operation Guide</w:t>
         </w:r>
       </w:hyperlink>
       <w:r>
@@ -14008,9 +14751,9 @@
       <w:tblLook w:val="04A0"/>
     </w:tblPr>
     <w:tblGrid>
-      <w:gridCol w:w="4283"/>
-      <w:gridCol w:w="1009"/>
-      <w:gridCol w:w="4284"/>
+      <w:gridCol w:w="4309"/>
+      <w:gridCol w:w="958"/>
+      <w:gridCol w:w="4309"/>
     </w:tblGrid>
     <w:tr>
       <w:trPr>
@@ -14078,7 +14821,7 @@
               <w:bCs/>
               <w:noProof/>
             </w:rPr>
-            <w:t>7</w:t>
+            <w:t>23</w:t>
           </w:r>
           <w:r>
             <w:rPr>
@@ -18696,7 +19439,7 @@
 </file>
 
 <file path=customXml/itemProps2.xml><?xml version="1.0" encoding="utf-8"?>
-<ds:datastoreItem xmlns:ds="http://schemas.openxmlformats.org/officeDocument/2006/customXml" ds:itemID="{471750E4-8607-4F8A-A247-B563D0265566}">
+<ds:datastoreItem xmlns:ds="http://schemas.openxmlformats.org/officeDocument/2006/customXml" ds:itemID="{4626BD79-4643-4691-B848-5A42633C7573}">
   <ds:schemaRefs>
     <ds:schemaRef ds:uri="http://schemas.openxmlformats.org/officeDocument/2006/bibliography"/>
   </ds:schemaRefs>

</xml_diff>

<commit_message>
formatting changes to lab 0
</commit_message>
<xml_diff>
--- a/Labs/Lab_0/DemoFilesAndDocumentation/Tutorial/Lab_0.docx
+++ b/Labs/Lab_0/DemoFilesAndDocumentation/Tutorial/Lab_0.docx
@@ -220,7 +220,7 @@
                         <w:sz w:val="24"/>
                         <w:szCs w:val="24"/>
                       </w:rPr>
-                      <w:t>1.1</w:t>
+                      <w:t>1.2</w:t>
                     </w:r>
                   </w:p>
                 </w:sdtContent>
@@ -233,7 +233,7 @@
                   <w:alias w:val="Date"/>
                   <w:id w:val="13406932"/>
                   <w:dataBinding w:prefixMappings="xmlns:ns0='http://schemas.microsoft.com/office/2006/coverPageProps'" w:xpath="/ns0:CoverPageProperties[1]/ns0:PublishDate[1]" w:storeItemID="{55AF091B-3C7A-41E3-B477-F2FDAA23CFDA}"/>
-                  <w:date w:fullDate="2013-11-18T00:00:00Z">
+                  <w:date w:fullDate="2013-12-11T00:00:00Z">
                     <w:dateFormat w:val="M/d/yyyy"/>
                     <w:lid w:val="en-US"/>
                     <w:storeMappedDataAs w:val="dateTime"/>
@@ -252,7 +252,7 @@
                       <w:rPr>
                         <w:color w:val="4F81BD" w:themeColor="accent1"/>
                       </w:rPr>
-                      <w:t>11/18/2013</w:t>
+                      <w:t>12/11/2013</w:t>
                     </w:r>
                   </w:p>
                 </w:sdtContent>
@@ -289,7 +289,7 @@
           </w:r>
           <w:r>
             <w:pict>
-              <v:rect id="_x0000_i1053" style="width:468pt;height:1pt" o:hralign="center" o:hrstd="t" o:hrnoshade="t" o:hr="t" fillcolor="black [3213]" stroked="f"/>
+              <v:rect id="_x0000_i1025" style="width:468pt;height:1pt" o:hralign="center" o:hrstd="t" o:hrnoshade="t" o:hr="t" fillcolor="black [3213]" stroked="f"/>
             </w:pict>
           </w:r>
         </w:p>
@@ -2920,31 +2920,7 @@
             <w:rFonts w:ascii="Cambria" w:hAnsi="Cambria"/>
             <w:i/>
           </w:rPr>
-          <w:t>Getting Start</w:t>
-        </w:r>
-        <w:r>
-          <w:rPr>
-            <w:rStyle w:val="Hyperlink"/>
-            <w:rFonts w:ascii="Cambria" w:hAnsi="Cambria"/>
-            <w:i/>
-          </w:rPr>
-          <w:t>e</w:t>
-        </w:r>
-        <w:r>
-          <w:rPr>
-            <w:rStyle w:val="Hyperlink"/>
-            <w:rFonts w:ascii="Cambria" w:hAnsi="Cambria"/>
-            <w:i/>
-          </w:rPr>
-          <w:t>d</w:t>
-        </w:r>
-        <w:r>
-          <w:rPr>
-            <w:rStyle w:val="Hyperlink"/>
-            <w:rFonts w:ascii="Cambria" w:hAnsi="Cambria"/>
-            <w:i/>
-          </w:rPr>
-          <w:t xml:space="preserve"> Guide</w:t>
+          <w:t>Getting Started Guide</w:t>
         </w:r>
       </w:hyperlink>
       <w:r>
@@ -3211,14 +3187,14 @@
             <v:path o:extrusionok="f" gradientshapeok="t" o:connecttype="rect"/>
             <o:lock v:ext="edit" aspectratio="t"/>
           </v:shapetype>
-          <v:shape id="_x0000_i1025" type="#_x0000_t75" style="width:275.25pt;height:204.75pt" o:ole="" o:bordertopcolor="this" o:borderleftcolor="this" o:borderbottomcolor="this" o:borderrightcolor="this">
+          <v:shape id="_x0000_i1026" type="#_x0000_t75" style="width:275.25pt;height:204.75pt" o:ole="" o:bordertopcolor="this" o:borderleftcolor="this" o:borderbottomcolor="this" o:borderrightcolor="this">
             <v:imagedata r:id="rId10" o:title=""/>
             <w10:bordertop type="single" width="8"/>
             <w10:borderleft type="single" width="8"/>
             <w10:borderbottom type="single" width="8"/>
             <w10:borderright type="single" width="8"/>
           </v:shape>
-          <o:OLEObject Type="Embed" ProgID="Word.OpenDocumentText.12" ShapeID="_x0000_i1025" DrawAspect="Content" ObjectID="_1448287831" r:id="rId11"/>
+          <o:OLEObject Type="Embed" ProgID="Word.OpenDocumentText.12" ShapeID="_x0000_i1026" DrawAspect="Content" ObjectID="_1448288276" r:id="rId11"/>
         </w:object>
       </w:r>
     </w:p>
@@ -3467,7 +3443,7 @@
       </w:r>
       <w:r>
         <w:pict>
-          <v:rect id="_x0000_i1026" style="width:468pt;height:1pt" o:hralign="center" o:hrstd="t" o:hrnoshade="t" o:hr="t" fillcolor="black [3213]" stroked="f"/>
+          <v:rect id="_x0000_i1027" style="width:468pt;height:1pt" o:hralign="center" o:hrstd="t" o:hrnoshade="t" o:hr="t" fillcolor="black [3213]" stroked="f"/>
         </w:pict>
       </w:r>
     </w:p>
@@ -3525,7 +3501,7 @@
       </w:pPr>
       <w:r>
         <w:pict>
-          <v:rect id="_x0000_i1027" style="width:468pt;height:1pt" o:hralign="center" o:hrstd="t" o:hrnoshade="t" o:hr="t" fillcolor="black [3213]" stroked="f"/>
+          <v:rect id="_x0000_i1028" style="width:468pt;height:1pt" o:hralign="center" o:hrstd="t" o:hrnoshade="t" o:hr="t" fillcolor="black [3213]" stroked="f"/>
         </w:pict>
       </w:r>
     </w:p>
@@ -3804,14 +3780,14 @@
       </w:pPr>
       <w:r>
         <w:object w:dxaOrig="5040" w:dyaOrig="1178">
-          <v:shape id="_x0000_i1028" type="#_x0000_t75" style="width:252pt;height:59.25pt" o:ole="" o:bordertopcolor="this" o:borderleftcolor="this" o:borderbottomcolor="this" o:borderrightcolor="this">
+          <v:shape id="_x0000_i1029" type="#_x0000_t75" style="width:252pt;height:59.25pt" o:ole="" o:bordertopcolor="this" o:borderleftcolor="this" o:borderbottomcolor="this" o:borderrightcolor="this">
             <v:imagedata r:id="rId13" o:title=""/>
             <w10:bordertop type="single" width="8"/>
             <w10:borderleft type="single" width="8"/>
             <w10:borderbottom type="single" width="8"/>
             <w10:borderright type="single" width="8"/>
           </v:shape>
-          <o:OLEObject Type="Embed" ProgID="Word.OpenDocumentText.12" ShapeID="_x0000_i1028" DrawAspect="Content" ObjectID="_1448287832" r:id="rId14"/>
+          <o:OLEObject Type="Embed" ProgID="Word.OpenDocumentText.12" ShapeID="_x0000_i1029" DrawAspect="Content" ObjectID="_1448288277" r:id="rId14"/>
         </w:object>
       </w:r>
     </w:p>
@@ -3858,7 +3834,7 @@
       </w:r>
       <w:r>
         <w:pict>
-          <v:rect id="_x0000_i1029" style="width:468pt;height:1pt" o:hralign="center" o:hrstd="t" o:hrnoshade="t" o:hr="t" fillcolor="black [3213]" stroked="f"/>
+          <v:rect id="_x0000_i1030" style="width:468pt;height:1pt" o:hralign="center" o:hrstd="t" o:hrnoshade="t" o:hr="t" fillcolor="black [3213]" stroked="f"/>
         </w:pict>
       </w:r>
     </w:p>
@@ -3951,7 +3927,7 @@
     <w:p>
       <w:r>
         <w:pict>
-          <v:rect id="_x0000_i1030" style="width:468pt;height:1pt" o:hralign="center" o:hrstd="t" o:hrnoshade="t" o:hr="t" fillcolor="black [3213]" stroked="f"/>
+          <v:rect id="_x0000_i1031" style="width:468pt;height:1pt" o:hralign="center" o:hrstd="t" o:hrnoshade="t" o:hr="t" fillcolor="black [3213]" stroked="f"/>
         </w:pict>
       </w:r>
     </w:p>
@@ -5073,10 +5049,10 @@
           <w:rFonts w:ascii="Cambria" w:hAnsi="Cambria"/>
         </w:rPr>
         <w:object w:dxaOrig="6766" w:dyaOrig="4051">
-          <v:shape id="_x0000_i1031" type="#_x0000_t75" style="width:326.25pt;height:195.75pt" o:ole="">
+          <v:shape id="_x0000_i1032" type="#_x0000_t75" style="width:326.25pt;height:195.75pt" o:ole="">
             <v:imagedata r:id="rId19" o:title=""/>
           </v:shape>
-          <o:OLEObject Type="Embed" ProgID="PBrush" ShapeID="_x0000_i1031" DrawAspect="Content" ObjectID="_1448287833" r:id="rId20"/>
+          <o:OLEObject Type="Embed" ProgID="PBrush" ShapeID="_x0000_i1032" DrawAspect="Content" ObjectID="_1448288278" r:id="rId20"/>
         </w:object>
       </w:r>
     </w:p>
@@ -5265,10 +5241,10 @@
       </w:pPr>
       <w:r>
         <w:object w:dxaOrig="9374" w:dyaOrig="2835">
-          <v:shape id="_x0000_i1032" type="#_x0000_t75" style="width:468.75pt;height:141.75pt" o:ole="">
+          <v:shape id="_x0000_i1033" type="#_x0000_t75" style="width:468.75pt;height:141.75pt" o:ole="">
             <v:imagedata r:id="rId22" o:title=""/>
           </v:shape>
-          <o:OLEObject Type="Embed" ProgID="PBrush" ShapeID="_x0000_i1032" DrawAspect="Content" ObjectID="_1448287834" r:id="rId23"/>
+          <o:OLEObject Type="Embed" ProgID="PBrush" ShapeID="_x0000_i1033" DrawAspect="Content" ObjectID="_1448288279" r:id="rId23"/>
         </w:object>
       </w:r>
     </w:p>
@@ -5475,10 +5451,10 @@
       </w:pPr>
       <w:r>
         <w:object w:dxaOrig="8701" w:dyaOrig="4576">
-          <v:shape id="_x0000_i1054" type="#_x0000_t75" style="width:374.25pt;height:197.25pt" o:ole="">
+          <v:shape id="_x0000_i1034" type="#_x0000_t75" style="width:374.25pt;height:197.25pt" o:ole="">
             <v:imagedata r:id="rId24" o:title=""/>
           </v:shape>
-          <o:OLEObject Type="Embed" ProgID="PBrush" ShapeID="_x0000_i1054" DrawAspect="Content" ObjectID="_1448287835" r:id="rId25"/>
+          <o:OLEObject Type="Embed" ProgID="PBrush" ShapeID="_x0000_i1034" DrawAspect="Content" ObjectID="_1448288280" r:id="rId25"/>
         </w:object>
       </w:r>
     </w:p>
@@ -5587,10 +5563,10 @@
       </w:pPr>
       <w:r>
         <w:object w:dxaOrig="8536" w:dyaOrig="2115">
-          <v:shape id="_x0000_i1033" type="#_x0000_t75" style="width:426.75pt;height:105.75pt" o:ole="">
+          <v:shape id="_x0000_i1035" type="#_x0000_t75" style="width:426.75pt;height:105.75pt" o:ole="">
             <v:imagedata r:id="rId26" o:title=""/>
           </v:shape>
-          <o:OLEObject Type="Embed" ProgID="PBrush" ShapeID="_x0000_i1033" DrawAspect="Content" ObjectID="_1448287836" r:id="rId27"/>
+          <o:OLEObject Type="Embed" ProgID="PBrush" ShapeID="_x0000_i1035" DrawAspect="Content" ObjectID="_1448288281" r:id="rId27"/>
         </w:object>
       </w:r>
     </w:p>
@@ -5698,14 +5674,14 @@
       </w:pPr>
       <w:r>
         <w:object w:dxaOrig="7099" w:dyaOrig="1042">
-          <v:shape id="_x0000_i1034" type="#_x0000_t75" style="width:342pt;height:49.5pt" o:ole="" o:bordertopcolor="this" o:borderleftcolor="this" o:borderbottomcolor="this" o:borderrightcolor="this">
+          <v:shape id="_x0000_i1036" type="#_x0000_t75" style="width:342pt;height:49.5pt" o:ole="" o:bordertopcolor="this" o:borderleftcolor="this" o:borderbottomcolor="this" o:borderrightcolor="this">
             <v:imagedata r:id="rId28" o:title=""/>
             <w10:bordertop type="single" width="8"/>
             <w10:borderleft type="single" width="8"/>
             <w10:borderbottom type="single" width="8"/>
             <w10:borderright type="single" width="8"/>
           </v:shape>
-          <o:OLEObject Type="Embed" ProgID="Word.OpenDocumentText.12" ShapeID="_x0000_i1034" DrawAspect="Content" ObjectID="_1448287837" r:id="rId29"/>
+          <o:OLEObject Type="Embed" ProgID="Word.OpenDocumentText.12" ShapeID="_x0000_i1036" DrawAspect="Content" ObjectID="_1448288282" r:id="rId29"/>
         </w:object>
       </w:r>
     </w:p>
@@ -5839,14 +5815,14 @@
           <w:rFonts w:ascii="Cambria" w:hAnsi="Cambria"/>
         </w:rPr>
         <w:object w:dxaOrig="7099" w:dyaOrig="582">
-          <v:shape id="_x0000_i1035" type="#_x0000_t75" style="width:354.75pt;height:29.25pt" o:ole="" o:bordertopcolor="this" o:borderleftcolor="this" o:borderbottomcolor="this" o:borderrightcolor="this">
+          <v:shape id="_x0000_i1037" type="#_x0000_t75" style="width:354.75pt;height:29.25pt" o:ole="" o:bordertopcolor="this" o:borderleftcolor="this" o:borderbottomcolor="this" o:borderrightcolor="this">
             <v:imagedata r:id="rId30" o:title=""/>
             <w10:bordertop type="single" width="8"/>
             <w10:borderleft type="single" width="8"/>
             <w10:borderbottom type="single" width="8"/>
             <w10:borderright type="single" width="8"/>
           </v:shape>
-          <o:OLEObject Type="Embed" ProgID="Word.OpenDocumentText.12" ShapeID="_x0000_i1035" DrawAspect="Content" ObjectID="_1448287838" r:id="rId31"/>
+          <o:OLEObject Type="Embed" ProgID="Word.OpenDocumentText.12" ShapeID="_x0000_i1037" DrawAspect="Content" ObjectID="_1448288283" r:id="rId31"/>
         </w:object>
       </w:r>
     </w:p>
@@ -6695,14 +6671,14 @@
           <w:rFonts w:asciiTheme="majorHAnsi" w:hAnsiTheme="majorHAnsi"/>
         </w:rPr>
         <w:object w:dxaOrig="9061" w:dyaOrig="7004">
-          <v:shape id="_x0000_i1036" type="#_x0000_t75" style="width:453pt;height:350.25pt" o:ole="" o:bordertopcolor="this" o:borderleftcolor="this" o:borderbottomcolor="this" o:borderrightcolor="this">
+          <v:shape id="_x0000_i1038" type="#_x0000_t75" style="width:453pt;height:350.25pt" o:ole="" o:bordertopcolor="this" o:borderleftcolor="this" o:borderbottomcolor="this" o:borderrightcolor="this">
             <v:imagedata r:id="rId33" o:title=""/>
             <w10:bordertop type="single" width="8"/>
             <w10:borderleft type="single" width="8"/>
             <w10:borderbottom type="single" width="8"/>
             <w10:borderright type="single" width="8"/>
           </v:shape>
-          <o:OLEObject Type="Embed" ProgID="PBrush" ShapeID="_x0000_i1036" DrawAspect="Content" ObjectID="_1448287839" r:id="rId34"/>
+          <o:OLEObject Type="Embed" ProgID="PBrush" ShapeID="_x0000_i1038" DrawAspect="Content" ObjectID="_1448288284" r:id="rId34"/>
         </w:object>
       </w:r>
     </w:p>
@@ -7020,7 +6996,7 @@
                     <a:blip r:embed="rId35" cstate="print">
                       <a:extLst>
                         <a:ext uri="{28A0092B-C50C-407E-A947-70E740481C1C}">
-                          <a14:useLocalDpi xmlns:a14="http://schemas.microsoft.com/office/drawing/2010/main" xmlns:wps="http://schemas.microsoft.com/office/word/2010/wordprocessingShape" xmlns:wpi="http://schemas.microsoft.com/office/word/2010/wordprocessingInk" xmlns:wpg="http://schemas.microsoft.com/office/word/2010/wordprocessingGroup" xmlns:w14="http://schemas.microsoft.com/office/word/2010/wordml" xmlns:w="http://schemas.openxmlformats.org/wordprocessingml/2006/main" xmlns:w10="urn:schemas-microsoft-com:office:word" xmlns:wp14="http://schemas.microsoft.com/office/word/2010/wordprocessingDrawing" xmlns:v="urn:schemas-microsoft-com:vml" xmlns:o="urn:schemas-microsoft-com:office:office" xmlns:mc="http://schemas.openxmlformats.org/markup-compatibility/2006" xmlns:wpc="http://schemas.microsoft.com/office/word/2010/wordprocessingCanvas" xmlns="" val="0"/>
+                          <a14:useLocalDpi xmlns="" xmlns:wpc="http://schemas.microsoft.com/office/word/2010/wordprocessingCanvas" xmlns:mc="http://schemas.openxmlformats.org/markup-compatibility/2006" xmlns:o="urn:schemas-microsoft-com:office:office" xmlns:v="urn:schemas-microsoft-com:vml" xmlns:wp14="http://schemas.microsoft.com/office/word/2010/wordprocessingDrawing" xmlns:w10="urn:schemas-microsoft-com:office:word" xmlns:w="http://schemas.openxmlformats.org/wordprocessingml/2006/main" xmlns:w14="http://schemas.microsoft.com/office/word/2010/wordml" xmlns:wpg="http://schemas.microsoft.com/office/word/2010/wordprocessingGroup" xmlns:wpi="http://schemas.microsoft.com/office/word/2010/wordprocessingInk" xmlns:wps="http://schemas.microsoft.com/office/word/2010/wordprocessingShape" xmlns:a14="http://schemas.microsoft.com/office/drawing/2010/main" val="0"/>
                         </a:ext>
                       </a:extLst>
                     </a:blip>
@@ -7159,7 +7135,7 @@
       </w:r>
       <w:r>
         <w:pict>
-          <v:rect id="_x0000_i1037" style="width:468pt;height:1pt" o:hralign="center" o:hrstd="t" o:hrnoshade="t" o:hr="t" fillcolor="black [3213]" stroked="f"/>
+          <v:rect id="_x0000_i1039" style="width:468pt;height:1pt" o:hralign="center" o:hrstd="t" o:hrnoshade="t" o:hr="t" fillcolor="black [3213]" stroked="f"/>
         </w:pict>
       </w:r>
     </w:p>
@@ -7228,21 +7204,7 @@
             <w:rStyle w:val="Hyperlink"/>
             <w:rFonts w:ascii="Cambria" w:hAnsi="Cambria"/>
           </w:rPr>
-          <w:t>zedboard.com/misc/files/z</w:t>
-        </w:r>
-        <w:r>
-          <w:rPr>
-            <w:rStyle w:val="Hyperlink"/>
-            <w:rFonts w:ascii="Cambria" w:hAnsi="Cambria"/>
-          </w:rPr>
-          <w:t>e</w:t>
-        </w:r>
-        <w:r>
-          <w:rPr>
-            <w:rStyle w:val="Hyperlink"/>
-            <w:rFonts w:ascii="Cambria" w:hAnsi="Cambria"/>
-          </w:rPr>
-          <w:t>dboard_RevC_v1.xml</w:t>
+          <w:t>zedboard.com/misc/files/zedboard_RevC_v1.xml</w:t>
         </w:r>
       </w:hyperlink>
       <w:r>
@@ -7265,7 +7227,7 @@
       </w:pPr>
       <w:r>
         <w:pict>
-          <v:rect id="_x0000_i1038" style="width:468pt;height:1pt" o:hralign="center" o:hrstd="t" o:hrnoshade="t" o:hr="t" fillcolor="black [3213]" stroked="f"/>
+          <v:rect id="_x0000_i1040" style="width:468pt;height:1pt" o:hralign="center" o:hrstd="t" o:hrnoshade="t" o:hr="t" fillcolor="black [3213]" stroked="f"/>
         </w:pict>
       </w:r>
     </w:p>
@@ -7278,14 +7240,14 @@
       </w:pPr>
       <w:r>
         <w:object w:dxaOrig="9346" w:dyaOrig="8011">
-          <v:shape id="_x0000_i1039" type="#_x0000_t75" style="width:467.25pt;height:400.5pt" o:ole="" o:bordertopcolor="this" o:borderleftcolor="this" o:borderbottomcolor="this" o:borderrightcolor="this">
+          <v:shape id="_x0000_i1041" type="#_x0000_t75" style="width:467.25pt;height:400.5pt" o:ole="" o:bordertopcolor="this" o:borderleftcolor="this" o:borderbottomcolor="this" o:borderrightcolor="this">
             <v:imagedata r:id="rId37" o:title=""/>
             <w10:bordertop type="single" width="8"/>
             <w10:borderleft type="single" width="8"/>
             <w10:borderbottom type="single" width="8"/>
             <w10:borderright type="single" width="8"/>
           </v:shape>
-          <o:OLEObject Type="Embed" ProgID="PBrush" ShapeID="_x0000_i1039" DrawAspect="Content" ObjectID="_1448287840" r:id="rId38"/>
+          <o:OLEObject Type="Embed" ProgID="PBrush" ShapeID="_x0000_i1041" DrawAspect="Content" ObjectID="_1448288285" r:id="rId38"/>
         </w:object>
       </w:r>
     </w:p>
@@ -7940,14 +7902,14 @@
           <w:rFonts w:asciiTheme="majorHAnsi" w:hAnsiTheme="majorHAnsi"/>
         </w:rPr>
         <w:object w:dxaOrig="8909" w:dyaOrig="8324">
-          <v:shape id="_x0000_i1040" type="#_x0000_t75" style="width:445.5pt;height:416.25pt" o:ole="" o:bordertopcolor="this" o:borderleftcolor="this" o:borderbottomcolor="this" o:borderrightcolor="this">
+          <v:shape id="_x0000_i1042" type="#_x0000_t75" style="width:445.5pt;height:416.25pt" o:ole="" o:bordertopcolor="this" o:borderleftcolor="this" o:borderbottomcolor="this" o:borderrightcolor="this">
             <v:imagedata r:id="rId39" o:title=""/>
             <w10:bordertop type="single" width="8"/>
             <w10:borderleft type="single" width="8"/>
             <w10:borderbottom type="single" width="8"/>
             <w10:borderright type="single" width="8"/>
           </v:shape>
-          <o:OLEObject Type="Embed" ProgID="PBrush" ShapeID="_x0000_i1040" DrawAspect="Content" ObjectID="_1448287841" r:id="rId40"/>
+          <o:OLEObject Type="Embed" ProgID="PBrush" ShapeID="_x0000_i1042" DrawAspect="Content" ObjectID="_1448288286" r:id="rId40"/>
         </w:object>
       </w:r>
     </w:p>
@@ -8202,10 +8164,10 @@
           <w:rFonts w:asciiTheme="majorHAnsi" w:hAnsiTheme="majorHAnsi"/>
         </w:rPr>
         <w:object w:dxaOrig="8639" w:dyaOrig="2550">
-          <v:shape id="_x0000_i1041" type="#_x0000_t75" style="width:6in;height:127.5pt" o:ole="">
+          <v:shape id="_x0000_i1043" type="#_x0000_t75" style="width:6in;height:127.5pt" o:ole="">
             <v:imagedata r:id="rId41" o:title=""/>
           </v:shape>
-          <o:OLEObject Type="Embed" ProgID="PBrush" ShapeID="_x0000_i1041" DrawAspect="Content" ObjectID="_1448287842" r:id="rId42"/>
+          <o:OLEObject Type="Embed" ProgID="PBrush" ShapeID="_x0000_i1043" DrawAspect="Content" ObjectID="_1448288287" r:id="rId42"/>
         </w:object>
       </w:r>
     </w:p>
@@ -8586,10 +8548,10 @@
           <w:rFonts w:asciiTheme="majorHAnsi" w:hAnsiTheme="majorHAnsi"/>
         </w:rPr>
         <w:object w:dxaOrig="6211" w:dyaOrig="8596">
-          <v:shape id="_x0000_i1042" type="#_x0000_t75" style="width:310.5pt;height:429.75pt" o:ole="">
+          <v:shape id="_x0000_i1044" type="#_x0000_t75" style="width:310.5pt;height:429.75pt" o:ole="">
             <v:imagedata r:id="rId43" o:title=""/>
           </v:shape>
-          <o:OLEObject Type="Embed" ProgID="PBrush" ShapeID="_x0000_i1042" DrawAspect="Content" ObjectID="_1448287843" r:id="rId44"/>
+          <o:OLEObject Type="Embed" ProgID="PBrush" ShapeID="_x0000_i1044" DrawAspect="Content" ObjectID="_1448288288" r:id="rId44"/>
         </w:object>
       </w:r>
     </w:p>
@@ -8877,10 +8839,10 @@
           <w:rFonts w:asciiTheme="majorHAnsi" w:hAnsiTheme="majorHAnsi"/>
         </w:rPr>
         <w:object w:dxaOrig="9061" w:dyaOrig="4966">
-          <v:shape id="_x0000_i1043" type="#_x0000_t75" style="width:453pt;height:248.25pt" o:ole="">
+          <v:shape id="_x0000_i1045" type="#_x0000_t75" style="width:453pt;height:248.25pt" o:ole="">
             <v:imagedata r:id="rId45" o:title=""/>
           </v:shape>
-          <o:OLEObject Type="Embed" ProgID="PBrush" ShapeID="_x0000_i1043" DrawAspect="Content" ObjectID="_1448287844" r:id="rId46"/>
+          <o:OLEObject Type="Embed" ProgID="PBrush" ShapeID="_x0000_i1045" DrawAspect="Content" ObjectID="_1448288289" r:id="rId46"/>
         </w:object>
       </w:r>
     </w:p>
@@ -8952,7 +8914,7 @@
             <v:imagedata r:id="rId47" o:title=""/>
             <w10:wrap type="square" anchorx="margin" anchory="margin"/>
           </v:shape>
-          <o:OLEObject Type="Embed" ProgID="PBrush" ShapeID="_x0000_s1079" DrawAspect="Content" ObjectID="_1448287850" r:id="rId48"/>
+          <o:OLEObject Type="Embed" ProgID="PBrush" ShapeID="_x0000_s1079" DrawAspect="Content" ObjectID="_1448288295" r:id="rId48"/>
         </w:pict>
       </w:r>
       <w:r>
@@ -9106,14 +9068,14 @@
           <w:rFonts w:ascii="Cambria" w:hAnsi="Cambria"/>
         </w:rPr>
         <w:object w:dxaOrig="9360" w:dyaOrig="3013">
-          <v:shape id="_x0000_i1044" type="#_x0000_t75" style="width:468pt;height:150.75pt" o:ole="" o:bordertopcolor="this" o:borderleftcolor="this" o:borderbottomcolor="this" o:borderrightcolor="this">
+          <v:shape id="_x0000_i1046" type="#_x0000_t75" style="width:468pt;height:150.75pt" o:ole="" o:bordertopcolor="this" o:borderleftcolor="this" o:borderbottomcolor="this" o:borderrightcolor="this">
             <v:imagedata r:id="rId49" o:title=""/>
             <w10:bordertop type="single" width="6"/>
             <w10:borderleft type="single" width="6"/>
             <w10:borderbottom type="single" width="6"/>
             <w10:borderright type="single" width="6"/>
           </v:shape>
-          <o:OLEObject Type="Embed" ProgID="Word.OpenDocumentText.12" ShapeID="_x0000_i1044" DrawAspect="Content" ObjectID="_1448287845" r:id="rId50"/>
+          <o:OLEObject Type="Embed" ProgID="Word.OpenDocumentText.12" ShapeID="_x0000_i1046" DrawAspect="Content" ObjectID="_1448288290" r:id="rId50"/>
         </w:object>
       </w:r>
     </w:p>
@@ -9696,7 +9658,7 @@
       </w:r>
       <w:r>
         <w:pict>
-          <v:rect id="_x0000_i1045" style="width:468pt;height:1pt" o:hralign="center" o:hrstd="t" o:hrnoshade="t" o:hr="t" fillcolor="black [3213]" stroked="f"/>
+          <v:rect id="_x0000_i1047" style="width:468pt;height:1pt" o:hralign="center" o:hrstd="t" o:hrnoshade="t" o:hr="t" fillcolor="black [3213]" stroked="f"/>
         </w:pict>
       </w:r>
     </w:p>
@@ -9765,7 +9727,7 @@
           <w:rFonts w:ascii="Cambria" w:hAnsi="Cambria" w:cs="Times New Roman"/>
         </w:rPr>
         <w:pict>
-          <v:rect id="_x0000_i1046" style="width:468pt;height:1pt" o:hralign="center" o:hrstd="t" o:hrnoshade="t" o:hr="t" fillcolor="black [3213]" stroked="f"/>
+          <v:rect id="_x0000_i1048" style="width:468pt;height:1pt" o:hralign="center" o:hrstd="t" o:hrnoshade="t" o:hr="t" fillcolor="black [3213]" stroked="f"/>
         </w:pict>
       </w:r>
     </w:p>
@@ -10207,14 +10169,14 @@
           <w:rFonts w:ascii="Cambria" w:hAnsi="Cambria" w:cs="Times New Roman"/>
         </w:rPr>
         <w:object w:dxaOrig="3211" w:dyaOrig="3323">
-          <v:shape id="_x0000_i1047" type="#_x0000_t75" style="width:150pt;height:154.5pt" o:ole="" o:bordertopcolor="this" o:borderleftcolor="this" o:borderbottomcolor="this" o:borderrightcolor="this">
+          <v:shape id="_x0000_i1049" type="#_x0000_t75" style="width:150pt;height:154.5pt" o:ole="" o:bordertopcolor="this" o:borderleftcolor="this" o:borderbottomcolor="this" o:borderrightcolor="this">
             <v:imagedata r:id="rId51" o:title=""/>
             <w10:bordertop type="single" width="8"/>
             <w10:borderleft type="single" width="8"/>
             <w10:borderbottom type="single" width="8"/>
             <w10:borderright type="single" width="8"/>
           </v:shape>
-          <o:OLEObject Type="Embed" ProgID="Word.OpenDocumentText.12" ShapeID="_x0000_i1047" DrawAspect="Content" ObjectID="_1448287846" r:id="rId52"/>
+          <o:OLEObject Type="Embed" ProgID="Word.OpenDocumentText.12" ShapeID="_x0000_i1049" DrawAspect="Content" ObjectID="_1448288291" r:id="rId52"/>
         </w:object>
       </w:r>
     </w:p>
@@ -10314,10 +10276,10 @@
       </w:pPr>
       <w:r>
         <w:object w:dxaOrig="9091" w:dyaOrig="8309">
-          <v:shape id="_x0000_i1048" type="#_x0000_t75" style="width:316.5pt;height:289.5pt" o:ole="">
+          <v:shape id="_x0000_i1050" type="#_x0000_t75" style="width:316.5pt;height:289.5pt" o:ole="">
             <v:imagedata r:id="rId53" o:title=""/>
           </v:shape>
-          <o:OLEObject Type="Embed" ProgID="PBrush" ShapeID="_x0000_i1048" DrawAspect="Content" ObjectID="_1448287847" r:id="rId54"/>
+          <o:OLEObject Type="Embed" ProgID="PBrush" ShapeID="_x0000_i1050" DrawAspect="Content" ObjectID="_1448288292" r:id="rId54"/>
         </w:object>
       </w:r>
     </w:p>
@@ -10389,25 +10351,7 @@
           <w:rPr>
             <w:rStyle w:val="Hyperlink"/>
           </w:rPr>
-          <w:t xml:space="preserve"> </w:t>
-        </w:r>
-        <w:r>
-          <w:rPr>
-            <w:rStyle w:val="Hyperlink"/>
-          </w:rPr>
-          <w:t>Concepts, To</w:t>
-        </w:r>
-        <w:r>
-          <w:rPr>
-            <w:rStyle w:val="Hyperlink"/>
-          </w:rPr>
-          <w:t>o</w:t>
-        </w:r>
-        <w:r>
-          <w:rPr>
-            <w:rStyle w:val="Hyperlink"/>
-          </w:rPr>
-          <w:t>ls, and Techniques</w:t>
+          <w:t xml:space="preserve"> Concepts, Tools, and Techniques</w:t>
         </w:r>
       </w:hyperlink>
       <w:r>
@@ -10438,7 +10382,7 @@
       </w:r>
       <w:r>
         <w:pict>
-          <v:rect id="_x0000_i1049" style="width:468pt;height:1pt" o:hralign="center" o:hrstd="t" o:hrnoshade="t" o:hr="t" fillcolor="black [3213]" stroked="f"/>
+          <v:rect id="_x0000_i1051" style="width:468pt;height:1pt" o:hralign="center" o:hrstd="t" o:hrnoshade="t" o:hr="t" fillcolor="black [3213]" stroked="f"/>
         </w:pict>
       </w:r>
     </w:p>
@@ -10513,7 +10457,7 @@
           <w:rFonts w:ascii="Cambria" w:hAnsi="Cambria" w:cs="Times New Roman"/>
         </w:rPr>
         <w:pict>
-          <v:rect id="_x0000_i1050" style="width:468pt;height:1pt" o:hralign="center" o:hrstd="t" o:hrnoshade="t" o:hr="t" fillcolor="black [3213]" stroked="f"/>
+          <v:rect id="_x0000_i1052" style="width:468pt;height:1pt" o:hralign="center" o:hrstd="t" o:hrnoshade="t" o:hr="t" fillcolor="black [3213]" stroked="f"/>
         </w:pict>
       </w:r>
     </w:p>
@@ -10984,10 +10928,10 @@
           <w:rFonts w:ascii="Cambria" w:hAnsi="Cambria" w:cs="Times New Roman"/>
         </w:rPr>
         <w:object w:dxaOrig="8054" w:dyaOrig="3330">
-          <v:shape id="_x0000_i1051" type="#_x0000_t75" style="width:402.75pt;height:166.5pt" o:ole="">
+          <v:shape id="_x0000_i1053" type="#_x0000_t75" style="width:402.75pt;height:166.5pt" o:ole="">
             <v:imagedata r:id="rId56" o:title=""/>
           </v:shape>
-          <o:OLEObject Type="Embed" ProgID="PBrush" ShapeID="_x0000_i1051" DrawAspect="Content" ObjectID="_1448287848" r:id="rId57"/>
+          <o:OLEObject Type="Embed" ProgID="PBrush" ShapeID="_x0000_i1053" DrawAspect="Content" ObjectID="_1448288293" r:id="rId57"/>
         </w:object>
       </w:r>
     </w:p>
@@ -11080,10 +11024,10 @@
           <w:rFonts w:ascii="Cambria" w:hAnsi="Cambria" w:cs="Times New Roman"/>
         </w:rPr>
         <w:object w:dxaOrig="9029" w:dyaOrig="3586">
-          <v:shape id="_x0000_i1052" type="#_x0000_t75" style="width:451.5pt;height:179.25pt" o:ole="">
+          <v:shape id="_x0000_i1054" type="#_x0000_t75" style="width:451.5pt;height:179.25pt" o:ole="">
             <v:imagedata r:id="rId58" o:title=""/>
           </v:shape>
-          <o:OLEObject Type="Embed" ProgID="PBrush" ShapeID="_x0000_i1052" DrawAspect="Content" ObjectID="_1448287849" r:id="rId59"/>
+          <o:OLEObject Type="Embed" ProgID="PBrush" ShapeID="_x0000_i1054" DrawAspect="Content" ObjectID="_1448288294" r:id="rId59"/>
         </w:object>
       </w:r>
     </w:p>
@@ -15934,6 +15878,7 @@
   <w:style w:type="character" w:default="1" w:styleId="DefaultParagraphFont">
     <w:name w:val="Default Paragraph Font"/>
     <w:uiPriority w:val="1"/>
+    <w:semiHidden/>
     <w:unhideWhenUsed/>
   </w:style>
   <w:style w:type="table" w:default="1" w:styleId="TableNormal">
@@ -16961,7 +16906,7 @@
 
 <file path=customXml/item1.xml><?xml version="1.0" encoding="utf-8"?>
 <CoverPageProperties xmlns="http://schemas.microsoft.com/office/2006/coverPageProps">
-  <PublishDate>2013-11-18T00:00:00</PublishDate>
+  <PublishDate>2013-12-11T00:00:00</PublishDate>
   <Abstract/>
   <CompanyAddress/>
   <CompanyPhone/>
@@ -16983,7 +16928,7 @@
 </file>
 
 <file path=customXml/itemProps2.xml><?xml version="1.0" encoding="utf-8"?>
-<ds:datastoreItem xmlns:ds="http://schemas.openxmlformats.org/officeDocument/2006/customXml" ds:itemID="{2421F3CC-59C4-4C15-8EC0-84DB4181F3D3}">
+<ds:datastoreItem xmlns:ds="http://schemas.openxmlformats.org/officeDocument/2006/customXml" ds:itemID="{1039BDE8-FD2A-4F95-B29C-B96FD01D8CB9}">
   <ds:schemaRefs>
     <ds:schemaRef ds:uri="http://schemas.openxmlformats.org/officeDocument/2006/bibliography"/>
   </ds:schemaRefs>

</xml_diff>

<commit_message>
Lab 0 tutorial update
</commit_message>
<xml_diff>
--- a/Labs/Lab_0/DemoFilesAndDocumentation/Tutorial/Lab_0.docx
+++ b/Labs/Lab_0/DemoFilesAndDocumentation/Tutorial/Lab_0.docx
@@ -1962,9 +1962,6 @@
       <w:r>
         <w:t>Blink LEDs</w:t>
       </w:r>
-      <w:r>
-        <w:t xml:space="preserve"> </w:t>
-      </w:r>
     </w:p>
     <w:p>
       <w:pPr>
@@ -1974,13 +1971,13 @@
           <w:numId w:val="0"/>
         </w:numPr>
         <w:rPr>
-          <w:rFonts w:ascii="Calibri" w:hAnsi="Calibri" w:cs="Calibri"/>
+          <w:rFonts w:cs="Calibri"/>
         </w:rPr>
       </w:pPr>
       <w:bookmarkStart w:id="0" w:name="_Toc374544658"/>
       <w:r>
         <w:rPr>
-          <w:rFonts w:ascii="Calibri" w:hAnsi="Calibri" w:cs="Calibri"/>
+          <w:rFonts w:cs="Calibri"/>
         </w:rPr>
         <w:t>Introduction</w:t>
       </w:r>
@@ -3194,7 +3191,7 @@
             <w10:borderbottom type="single" width="8"/>
             <w10:borderright type="single" width="8"/>
           </v:shape>
-          <o:OLEObject Type="Embed" ProgID="Word.OpenDocumentText.12" ShapeID="_x0000_i1026" DrawAspect="Content" ObjectID="_1448288276" r:id="rId11"/>
+          <o:OLEObject Type="Embed" ProgID="Word.OpenDocumentText.12" ShapeID="_x0000_i1026" DrawAspect="Content" ObjectID="_1450793919" r:id="rId11"/>
         </w:object>
       </w:r>
     </w:p>
@@ -3787,7 +3784,7 @@
             <w10:borderbottom type="single" width="8"/>
             <w10:borderright type="single" width="8"/>
           </v:shape>
-          <o:OLEObject Type="Embed" ProgID="Word.OpenDocumentText.12" ShapeID="_x0000_i1029" DrawAspect="Content" ObjectID="_1448288277" r:id="rId14"/>
+          <o:OLEObject Type="Embed" ProgID="Word.OpenDocumentText.12" ShapeID="_x0000_i1029" DrawAspect="Content" ObjectID="_1450793920" r:id="rId14"/>
         </w:object>
       </w:r>
     </w:p>
@@ -5052,7 +5049,7 @@
           <v:shape id="_x0000_i1032" type="#_x0000_t75" style="width:326.25pt;height:195.75pt" o:ole="">
             <v:imagedata r:id="rId19" o:title=""/>
           </v:shape>
-          <o:OLEObject Type="Embed" ProgID="PBrush" ShapeID="_x0000_i1032" DrawAspect="Content" ObjectID="_1448288278" r:id="rId20"/>
+          <o:OLEObject Type="Embed" ProgID="PBrush" ShapeID="_x0000_i1032" DrawAspect="Content" ObjectID="_1450793921" r:id="rId20"/>
         </w:object>
       </w:r>
     </w:p>
@@ -5244,7 +5241,7 @@
           <v:shape id="_x0000_i1033" type="#_x0000_t75" style="width:468.75pt;height:141.75pt" o:ole="">
             <v:imagedata r:id="rId22" o:title=""/>
           </v:shape>
-          <o:OLEObject Type="Embed" ProgID="PBrush" ShapeID="_x0000_i1033" DrawAspect="Content" ObjectID="_1448288279" r:id="rId23"/>
+          <o:OLEObject Type="Embed" ProgID="PBrush" ShapeID="_x0000_i1033" DrawAspect="Content" ObjectID="_1450793922" r:id="rId23"/>
         </w:object>
       </w:r>
     </w:p>
@@ -5454,7 +5451,7 @@
           <v:shape id="_x0000_i1034" type="#_x0000_t75" style="width:374.25pt;height:197.25pt" o:ole="">
             <v:imagedata r:id="rId24" o:title=""/>
           </v:shape>
-          <o:OLEObject Type="Embed" ProgID="PBrush" ShapeID="_x0000_i1034" DrawAspect="Content" ObjectID="_1448288280" r:id="rId25"/>
+          <o:OLEObject Type="Embed" ProgID="PBrush" ShapeID="_x0000_i1034" DrawAspect="Content" ObjectID="_1450793923" r:id="rId25"/>
         </w:object>
       </w:r>
     </w:p>
@@ -5566,7 +5563,7 @@
           <v:shape id="_x0000_i1035" type="#_x0000_t75" style="width:426.75pt;height:105.75pt" o:ole="">
             <v:imagedata r:id="rId26" o:title=""/>
           </v:shape>
-          <o:OLEObject Type="Embed" ProgID="PBrush" ShapeID="_x0000_i1035" DrawAspect="Content" ObjectID="_1448288281" r:id="rId27"/>
+          <o:OLEObject Type="Embed" ProgID="PBrush" ShapeID="_x0000_i1035" DrawAspect="Content" ObjectID="_1450793924" r:id="rId27"/>
         </w:object>
       </w:r>
     </w:p>
@@ -5681,7 +5678,7 @@
             <w10:borderbottom type="single" width="8"/>
             <w10:borderright type="single" width="8"/>
           </v:shape>
-          <o:OLEObject Type="Embed" ProgID="Word.OpenDocumentText.12" ShapeID="_x0000_i1036" DrawAspect="Content" ObjectID="_1448288282" r:id="rId29"/>
+          <o:OLEObject Type="Embed" ProgID="Word.OpenDocumentText.12" ShapeID="_x0000_i1036" DrawAspect="Content" ObjectID="_1450793925" r:id="rId29"/>
         </w:object>
       </w:r>
     </w:p>
@@ -5822,7 +5819,7 @@
             <w10:borderbottom type="single" width="8"/>
             <w10:borderright type="single" width="8"/>
           </v:shape>
-          <o:OLEObject Type="Embed" ProgID="Word.OpenDocumentText.12" ShapeID="_x0000_i1037" DrawAspect="Content" ObjectID="_1448288283" r:id="rId31"/>
+          <o:OLEObject Type="Embed" ProgID="Word.OpenDocumentText.12" ShapeID="_x0000_i1037" DrawAspect="Content" ObjectID="_1450793926" r:id="rId31"/>
         </w:object>
       </w:r>
     </w:p>
@@ -6678,7 +6675,7 @@
             <w10:borderbottom type="single" width="8"/>
             <w10:borderright type="single" width="8"/>
           </v:shape>
-          <o:OLEObject Type="Embed" ProgID="PBrush" ShapeID="_x0000_i1038" DrawAspect="Content" ObjectID="_1448288284" r:id="rId34"/>
+          <o:OLEObject Type="Embed" ProgID="PBrush" ShapeID="_x0000_i1038" DrawAspect="Content" ObjectID="_1450793927" r:id="rId34"/>
         </w:object>
       </w:r>
     </w:p>
@@ -6996,7 +6993,7 @@
                     <a:blip r:embed="rId35" cstate="print">
                       <a:extLst>
                         <a:ext uri="{28A0092B-C50C-407E-A947-70E740481C1C}">
-                          <a14:useLocalDpi xmlns="" xmlns:wpc="http://schemas.microsoft.com/office/word/2010/wordprocessingCanvas" xmlns:mc="http://schemas.openxmlformats.org/markup-compatibility/2006" xmlns:o="urn:schemas-microsoft-com:office:office" xmlns:v="urn:schemas-microsoft-com:vml" xmlns:wp14="http://schemas.microsoft.com/office/word/2010/wordprocessingDrawing" xmlns:w10="urn:schemas-microsoft-com:office:word" xmlns:w="http://schemas.openxmlformats.org/wordprocessingml/2006/main" xmlns:w14="http://schemas.microsoft.com/office/word/2010/wordml" xmlns:wpg="http://schemas.microsoft.com/office/word/2010/wordprocessingGroup" xmlns:wpi="http://schemas.microsoft.com/office/word/2010/wordprocessingInk" xmlns:wps="http://schemas.microsoft.com/office/word/2010/wordprocessingShape" xmlns:a14="http://schemas.microsoft.com/office/drawing/2010/main" val="0"/>
+                          <a14:useLocalDpi xmlns:a14="http://schemas.microsoft.com/office/drawing/2010/main" xmlns:wps="http://schemas.microsoft.com/office/word/2010/wordprocessingShape" xmlns:wpi="http://schemas.microsoft.com/office/word/2010/wordprocessingInk" xmlns:wpg="http://schemas.microsoft.com/office/word/2010/wordprocessingGroup" xmlns:w14="http://schemas.microsoft.com/office/word/2010/wordml" xmlns:w="http://schemas.openxmlformats.org/wordprocessingml/2006/main" xmlns:w10="urn:schemas-microsoft-com:office:word" xmlns:wp14="http://schemas.microsoft.com/office/word/2010/wordprocessingDrawing" xmlns:v="urn:schemas-microsoft-com:vml" xmlns:o="urn:schemas-microsoft-com:office:office" xmlns:mc="http://schemas.openxmlformats.org/markup-compatibility/2006" xmlns:wpc="http://schemas.microsoft.com/office/word/2010/wordprocessingCanvas" xmlns="" val="0"/>
                         </a:ext>
                       </a:extLst>
                     </a:blip>
@@ -7247,7 +7244,7 @@
             <w10:borderbottom type="single" width="8"/>
             <w10:borderright type="single" width="8"/>
           </v:shape>
-          <o:OLEObject Type="Embed" ProgID="PBrush" ShapeID="_x0000_i1041" DrawAspect="Content" ObjectID="_1448288285" r:id="rId38"/>
+          <o:OLEObject Type="Embed" ProgID="PBrush" ShapeID="_x0000_i1041" DrawAspect="Content" ObjectID="_1450793928" r:id="rId38"/>
         </w:object>
       </w:r>
     </w:p>
@@ -7909,7 +7906,7 @@
             <w10:borderbottom type="single" width="8"/>
             <w10:borderright type="single" width="8"/>
           </v:shape>
-          <o:OLEObject Type="Embed" ProgID="PBrush" ShapeID="_x0000_i1042" DrawAspect="Content" ObjectID="_1448288286" r:id="rId40"/>
+          <o:OLEObject Type="Embed" ProgID="PBrush" ShapeID="_x0000_i1042" DrawAspect="Content" ObjectID="_1450793929" r:id="rId40"/>
         </w:object>
       </w:r>
     </w:p>
@@ -8167,7 +8164,7 @@
           <v:shape id="_x0000_i1043" type="#_x0000_t75" style="width:6in;height:127.5pt" o:ole="">
             <v:imagedata r:id="rId41" o:title=""/>
           </v:shape>
-          <o:OLEObject Type="Embed" ProgID="PBrush" ShapeID="_x0000_i1043" DrawAspect="Content" ObjectID="_1448288287" r:id="rId42"/>
+          <o:OLEObject Type="Embed" ProgID="PBrush" ShapeID="_x0000_i1043" DrawAspect="Content" ObjectID="_1450793930" r:id="rId42"/>
         </w:object>
       </w:r>
     </w:p>
@@ -8551,7 +8548,7 @@
           <v:shape id="_x0000_i1044" type="#_x0000_t75" style="width:310.5pt;height:429.75pt" o:ole="">
             <v:imagedata r:id="rId43" o:title=""/>
           </v:shape>
-          <o:OLEObject Type="Embed" ProgID="PBrush" ShapeID="_x0000_i1044" DrawAspect="Content" ObjectID="_1448288288" r:id="rId44"/>
+          <o:OLEObject Type="Embed" ProgID="PBrush" ShapeID="_x0000_i1044" DrawAspect="Content" ObjectID="_1450793931" r:id="rId44"/>
         </w:object>
       </w:r>
     </w:p>
@@ -8842,7 +8839,7 @@
           <v:shape id="_x0000_i1045" type="#_x0000_t75" style="width:453pt;height:248.25pt" o:ole="">
             <v:imagedata r:id="rId45" o:title=""/>
           </v:shape>
-          <o:OLEObject Type="Embed" ProgID="PBrush" ShapeID="_x0000_i1045" DrawAspect="Content" ObjectID="_1448288289" r:id="rId46"/>
+          <o:OLEObject Type="Embed" ProgID="PBrush" ShapeID="_x0000_i1045" DrawAspect="Content" ObjectID="_1450793932" r:id="rId46"/>
         </w:object>
       </w:r>
     </w:p>
@@ -8914,7 +8911,7 @@
             <v:imagedata r:id="rId47" o:title=""/>
             <w10:wrap type="square" anchorx="margin" anchory="margin"/>
           </v:shape>
-          <o:OLEObject Type="Embed" ProgID="PBrush" ShapeID="_x0000_s1079" DrawAspect="Content" ObjectID="_1448288295" r:id="rId48"/>
+          <o:OLEObject Type="Embed" ProgID="PBrush" ShapeID="_x0000_s1079" DrawAspect="Content" ObjectID="_1450793938" r:id="rId48"/>
         </w:pict>
       </w:r>
       <w:r>
@@ -9075,7 +9072,7 @@
             <w10:borderbottom type="single" width="6"/>
             <w10:borderright type="single" width="6"/>
           </v:shape>
-          <o:OLEObject Type="Embed" ProgID="Word.OpenDocumentText.12" ShapeID="_x0000_i1046" DrawAspect="Content" ObjectID="_1448288290" r:id="rId50"/>
+          <o:OLEObject Type="Embed" ProgID="Word.OpenDocumentText.12" ShapeID="_x0000_i1046" DrawAspect="Content" ObjectID="_1450793933" r:id="rId50"/>
         </w:object>
       </w:r>
     </w:p>
@@ -10176,7 +10173,7 @@
             <w10:borderbottom type="single" width="8"/>
             <w10:borderright type="single" width="8"/>
           </v:shape>
-          <o:OLEObject Type="Embed" ProgID="Word.OpenDocumentText.12" ShapeID="_x0000_i1049" DrawAspect="Content" ObjectID="_1448288291" r:id="rId52"/>
+          <o:OLEObject Type="Embed" ProgID="Word.OpenDocumentText.12" ShapeID="_x0000_i1049" DrawAspect="Content" ObjectID="_1450793934" r:id="rId52"/>
         </w:object>
       </w:r>
     </w:p>
@@ -10279,7 +10276,7 @@
           <v:shape id="_x0000_i1050" type="#_x0000_t75" style="width:316.5pt;height:289.5pt" o:ole="">
             <v:imagedata r:id="rId53" o:title=""/>
           </v:shape>
-          <o:OLEObject Type="Embed" ProgID="PBrush" ShapeID="_x0000_i1050" DrawAspect="Content" ObjectID="_1448288292" r:id="rId54"/>
+          <o:OLEObject Type="Embed" ProgID="PBrush" ShapeID="_x0000_i1050" DrawAspect="Content" ObjectID="_1450793935" r:id="rId54"/>
         </w:object>
       </w:r>
     </w:p>
@@ -10931,7 +10928,7 @@
           <v:shape id="_x0000_i1053" type="#_x0000_t75" style="width:402.75pt;height:166.5pt" o:ole="">
             <v:imagedata r:id="rId56" o:title=""/>
           </v:shape>
-          <o:OLEObject Type="Embed" ProgID="PBrush" ShapeID="_x0000_i1053" DrawAspect="Content" ObjectID="_1448288293" r:id="rId57"/>
+          <o:OLEObject Type="Embed" ProgID="PBrush" ShapeID="_x0000_i1053" DrawAspect="Content" ObjectID="_1450793936" r:id="rId57"/>
         </w:object>
       </w:r>
     </w:p>
@@ -11027,7 +11024,7 @@
           <v:shape id="_x0000_i1054" type="#_x0000_t75" style="width:451.5pt;height:179.25pt" o:ole="">
             <v:imagedata r:id="rId58" o:title=""/>
           </v:shape>
-          <o:OLEObject Type="Embed" ProgID="PBrush" ShapeID="_x0000_i1054" DrawAspect="Content" ObjectID="_1448288294" r:id="rId59"/>
+          <o:OLEObject Type="Embed" ProgID="PBrush" ShapeID="_x0000_i1054" DrawAspect="Content" ObjectID="_1450793937" r:id="rId59"/>
         </w:object>
       </w:r>
     </w:p>
@@ -16928,7 +16925,7 @@
 </file>
 
 <file path=customXml/itemProps2.xml><?xml version="1.0" encoding="utf-8"?>
-<ds:datastoreItem xmlns:ds="http://schemas.openxmlformats.org/officeDocument/2006/customXml" ds:itemID="{1039BDE8-FD2A-4F95-B29C-B96FD01D8CB9}">
+<ds:datastoreItem xmlns:ds="http://schemas.openxmlformats.org/officeDocument/2006/customXml" ds:itemID="{214C68A0-27EF-41F2-A294-3B19DDB4DE03}">
   <ds:schemaRefs>
     <ds:schemaRef ds:uri="http://schemas.openxmlformats.org/officeDocument/2006/bibliography"/>
   </ds:schemaRefs>

</xml_diff>